<commit_message>
Amend Data Access email address.
</commit_message>
<xml_diff>
--- a/lib/assets/ims001.docx
+++ b/lib/assets/ims001.docx
@@ -1,6 +1,6 @@
 
 <file path=word/document.xml><?xml version="1.0" encoding="utf-8"?>
-<w:document xmlns:wpc="http://schemas.microsoft.com/office/word/2010/wordprocessingCanvas" xmlns:cx="http://schemas.microsoft.com/office/drawing/2014/chartex" xmlns:cx1="http://schemas.microsoft.com/office/drawing/2015/9/8/chartex" xmlns:cx2="http://schemas.microsoft.com/office/drawing/2015/10/21/chartex" xmlns:cx3="http://schemas.microsoft.com/office/drawing/2016/5/9/chartex" xmlns:cx4="http://schemas.microsoft.com/office/drawing/2016/5/10/chartex" xmlns:cx5="http://schemas.microsoft.com/office/drawing/2016/5/11/chartex" xmlns:cx6="http://schemas.microsoft.com/office/drawing/2016/5/12/chartex" xmlns:cx7="http://schemas.microsoft.com/office/drawing/2016/5/13/chartex" xmlns:cx8="http://schemas.microsoft.com/office/drawing/2016/5/14/chartex" xmlns:mc="http://schemas.openxmlformats.org/markup-compatibility/2006" xmlns:aink="http://schemas.microsoft.com/office/drawing/2016/ink" xmlns:am3d="http://schemas.microsoft.com/office/drawing/2017/model3d" xmlns:o="urn:schemas-microsoft-com:office:office" xmlns:r="http://schemas.openxmlformats.org/officeDocument/2006/relationships" xmlns:m="http://schemas.openxmlformats.org/officeDocument/2006/math" xmlns:v="urn:schemas-microsoft-com:vml" xmlns:wp14="http://schemas.microsoft.com/office/word/2010/wordprocessingDrawing" xmlns:wp="http://schemas.openxmlformats.org/drawingml/2006/wordprocessingDrawing" xmlns:w10="urn:schemas-microsoft-com:office:word" xmlns:w="http://schemas.openxmlformats.org/wordprocessingml/2006/main" xmlns:w14="http://schemas.microsoft.com/office/word/2010/wordml" xmlns:w15="http://schemas.microsoft.com/office/word/2012/wordml" xmlns:w16cid="http://schemas.microsoft.com/office/word/2016/wordml/cid" xmlns:w16se="http://schemas.microsoft.com/office/word/2015/wordml/symex" xmlns:wpg="http://schemas.microsoft.com/office/word/2010/wordprocessingGroup" xmlns:wpi="http://schemas.microsoft.com/office/word/2010/wordprocessingInk" xmlns:wne="http://schemas.microsoft.com/office/word/2006/wordml" xmlns:wps="http://schemas.microsoft.com/office/word/2010/wordprocessingShape" mc:Ignorable="w14 w15 w16se w16cid wp14">
+<w:document xmlns:wpc="http://schemas.microsoft.com/office/word/2010/wordprocessingCanvas" xmlns:cx="http://schemas.microsoft.com/office/drawing/2014/chartex" xmlns:cx1="http://schemas.microsoft.com/office/drawing/2015/9/8/chartex" xmlns:cx2="http://schemas.microsoft.com/office/drawing/2015/10/21/chartex" xmlns:cx3="http://schemas.microsoft.com/office/drawing/2016/5/9/chartex" xmlns:cx4="http://schemas.microsoft.com/office/drawing/2016/5/10/chartex" xmlns:cx5="http://schemas.microsoft.com/office/drawing/2016/5/11/chartex" xmlns:cx6="http://schemas.microsoft.com/office/drawing/2016/5/12/chartex" xmlns:cx7="http://schemas.microsoft.com/office/drawing/2016/5/13/chartex" xmlns:cx8="http://schemas.microsoft.com/office/drawing/2016/5/14/chartex" xmlns:mc="http://schemas.openxmlformats.org/markup-compatibility/2006" xmlns:aink="http://schemas.microsoft.com/office/drawing/2016/ink" xmlns:am3d="http://schemas.microsoft.com/office/drawing/2017/model3d" xmlns:o="urn:schemas-microsoft-com:office:office" xmlns:r="http://schemas.openxmlformats.org/officeDocument/2006/relationships" xmlns:m="http://schemas.openxmlformats.org/officeDocument/2006/math" xmlns:v="urn:schemas-microsoft-com:vml" xmlns:wp14="http://schemas.microsoft.com/office/word/2010/wordprocessingDrawing" xmlns:wp="http://schemas.openxmlformats.org/drawingml/2006/wordprocessingDrawing" xmlns:w10="urn:schemas-microsoft-com:office:word" xmlns:w="http://schemas.openxmlformats.org/wordprocessingml/2006/main" xmlns:w14="http://schemas.microsoft.com/office/word/2010/wordml" xmlns:w15="http://schemas.microsoft.com/office/word/2012/wordml" xmlns:w16cex="http://schemas.microsoft.com/office/word/2018/wordml/cex" xmlns:w16cid="http://schemas.microsoft.com/office/word/2016/wordml/cid" xmlns:w16="http://schemas.microsoft.com/office/word/2018/wordml" xmlns:w16se="http://schemas.microsoft.com/office/word/2015/wordml/symex" xmlns:wpg="http://schemas.microsoft.com/office/word/2010/wordprocessingGroup" xmlns:wpi="http://schemas.microsoft.com/office/word/2010/wordprocessingInk" xmlns:wne="http://schemas.microsoft.com/office/word/2006/wordml" xmlns:wps="http://schemas.microsoft.com/office/word/2010/wordprocessingShape" mc:Ignorable="w14 w15 w16se w16cid w16 w16cex wp14">
   <w:body>
     <w:tbl>
       <w:tblPr>
@@ -322,7 +322,14 @@
                 <w:rFonts w:cs="Arial"/>
                 <w:lang w:val="de-DE"/>
               </w:rPr>
-              <w:t xml:space="preserve"> data.access@hmps.gsi.gov.uk</w:t>
+              <w:t xml:space="preserve"> </w:t>
+            </w:r>
+            <w:r>
+              <w:rPr>
+                <w:rFonts w:cs="Arial"/>
+                <w:lang w:val="de-DE"/>
+              </w:rPr>
+              <w:t>data.access1@justice.gov.uk</w:t>
             </w:r>
           </w:p>
           <w:p>
@@ -494,13 +501,7 @@
               <w:rPr>
                 <w:rFonts w:cs="Arial"/>
               </w:rPr>
-              <w:instrText>postal_address</w:instrText>
-            </w:r>
-            <w:r>
-              <w:rPr>
-                <w:rFonts w:cs="Arial"/>
-              </w:rPr>
-              <w:instrText xml:space="preserve"> \* MERGEFORMAT </w:instrText>
+              <w:instrText xml:space="preserve">postal_address \* MERGEFORMAT </w:instrText>
             </w:r>
             <w:r>
               <w:rPr>
@@ -739,8 +740,6 @@
         </w:tc>
       </w:tr>
     </w:tbl>
-    <w:bookmarkStart w:id="0" w:name="_GoBack"/>
-    <w:bookmarkEnd w:id="0"/>
     <w:p>
       <w:pPr>
         <w:tabs>
@@ -1090,7 +1089,7 @@
 </file>
 
 <file path=word/styles.xml><?xml version="1.0" encoding="utf-8"?>
-<w:styles xmlns:mc="http://schemas.openxmlformats.org/markup-compatibility/2006" xmlns:r="http://schemas.openxmlformats.org/officeDocument/2006/relationships" xmlns:w="http://schemas.openxmlformats.org/wordprocessingml/2006/main" xmlns:w14="http://schemas.microsoft.com/office/word/2010/wordml" xmlns:w15="http://schemas.microsoft.com/office/word/2012/wordml" xmlns:w16cid="http://schemas.microsoft.com/office/word/2016/wordml/cid" xmlns:w16se="http://schemas.microsoft.com/office/word/2015/wordml/symex" mc:Ignorable="w14 w15 w16se w16cid">
+<w:styles xmlns:mc="http://schemas.openxmlformats.org/markup-compatibility/2006" xmlns:r="http://schemas.openxmlformats.org/officeDocument/2006/relationships" xmlns:w="http://schemas.openxmlformats.org/wordprocessingml/2006/main" xmlns:w14="http://schemas.microsoft.com/office/word/2010/wordml" xmlns:w15="http://schemas.microsoft.com/office/word/2012/wordml" xmlns:w16cex="http://schemas.microsoft.com/office/word/2018/wordml/cex" xmlns:w16cid="http://schemas.microsoft.com/office/word/2016/wordml/cid" xmlns:w16="http://schemas.microsoft.com/office/word/2018/wordml" xmlns:w16se="http://schemas.microsoft.com/office/word/2015/wordml/symex" mc:Ignorable="w14 w15 w16se w16cid w16 w16cex">
   <w:docDefaults>
     <w:rPrDefault>
       <w:rPr>
@@ -1431,6 +1430,7 @@
   <w:style w:type="character" w:default="1" w:styleId="DefaultParagraphFont">
     <w:name w:val="Default Paragraph Font"/>
     <w:uiPriority w:val="1"/>
+    <w:semiHidden/>
     <w:unhideWhenUsed/>
   </w:style>
   <w:style w:type="table" w:default="1" w:styleId="TableNormal">

</xml_diff>

<commit_message>
Completed data disclosure letter templates - Add footer text to seeder file to allow for different 'from' text in each letter. - Remove footer text from .docx letter template
</commit_message>
<xml_diff>
--- a/lib/assets/ims001.docx
+++ b/lib/assets/ims001.docx
@@ -882,198 +882,7 @@
         </w:tabs>
         <w:rPr>
           <w:rFonts w:cs="Arial"/>
-          <w:sz w:val="22"/>
-          <w:szCs w:val="22"/>
-        </w:rPr>
-      </w:pPr>
-    </w:p>
-    <w:p>
-      <w:pPr>
-        <w:tabs>
-          <w:tab w:val="left" w:pos="2520"/>
-        </w:tabs>
-        <w:rPr>
-          <w:rFonts w:cs="Arial"/>
-          <w:sz w:val="22"/>
-          <w:szCs w:val="22"/>
-        </w:rPr>
-      </w:pPr>
-      <w:r>
-        <w:rPr>
-          <w:rFonts w:cs="Arial"/>
-          <w:sz w:val="22"/>
-          <w:szCs w:val="22"/>
-        </w:rPr>
-        <w:t xml:space="preserve">Yours </w:t>
-      </w:r>
-      <w:r>
-        <w:rPr>
-          <w:rFonts w:cs="Arial"/>
-          <w:sz w:val="22"/>
-          <w:szCs w:val="22"/>
-        </w:rPr>
-        <w:t>sincerely</w:t>
-      </w:r>
-    </w:p>
-    <w:p>
-      <w:pPr>
-        <w:tabs>
-          <w:tab w:val="left" w:pos="2520"/>
-        </w:tabs>
-        <w:rPr>
-          <w:rFonts w:cs="Arial"/>
-          <w:sz w:val="22"/>
-          <w:szCs w:val="22"/>
-        </w:rPr>
-      </w:pPr>
-    </w:p>
-    <w:p>
-      <w:pPr>
-        <w:tabs>
-          <w:tab w:val="left" w:pos="2520"/>
-        </w:tabs>
-        <w:rPr>
-          <w:rFonts w:cs="Arial"/>
-          <w:sz w:val="22"/>
-          <w:szCs w:val="22"/>
-        </w:rPr>
-      </w:pPr>
-    </w:p>
-    <w:p>
-      <w:pPr>
-        <w:tabs>
-          <w:tab w:val="left" w:pos="2520"/>
-        </w:tabs>
-        <w:rPr>
-          <w:rFonts w:cs="Arial"/>
-          <w:sz w:val="22"/>
-          <w:szCs w:val="22"/>
-        </w:rPr>
-      </w:pPr>
-    </w:p>
-    <w:p>
-      <w:pPr>
-        <w:tabs>
-          <w:tab w:val="left" w:pos="2520"/>
-        </w:tabs>
-        <w:rPr>
-          <w:rFonts w:cs="Arial"/>
-          <w:sz w:val="22"/>
-          <w:szCs w:val="22"/>
-        </w:rPr>
-      </w:pPr>
-    </w:p>
-    <w:p>
-      <w:pPr>
-        <w:tabs>
-          <w:tab w:val="left" w:pos="2520"/>
-        </w:tabs>
-        <w:rPr>
-          <w:rFonts w:cs="Arial"/>
-          <w:sz w:val="22"/>
-          <w:szCs w:val="22"/>
-        </w:rPr>
-      </w:pPr>
-      <w:r>
-        <w:rPr>
-          <w:rFonts w:cs="Arial"/>
-          <w:sz w:val="22"/>
-          <w:szCs w:val="22"/>
-        </w:rPr>
-        <w:t>Application Team</w:t>
-      </w:r>
-    </w:p>
-    <w:p>
-      <w:pPr>
-        <w:tabs>
-          <w:tab w:val="left" w:pos="2520"/>
-        </w:tabs>
-        <w:rPr>
-          <w:rFonts w:cs="Arial"/>
-          <w:sz w:val="22"/>
-          <w:szCs w:val="22"/>
-        </w:rPr>
-      </w:pPr>
-      <w:r>
-        <w:rPr>
-          <w:rFonts w:cs="Arial"/>
-          <w:sz w:val="22"/>
-          <w:szCs w:val="22"/>
-        </w:rPr>
-        <w:t xml:space="preserve">Data </w:t>
-      </w:r>
-      <w:r>
-        <w:rPr>
-          <w:rFonts w:cs="Arial"/>
-          <w:sz w:val="22"/>
-          <w:szCs w:val="22"/>
-        </w:rPr>
-        <w:t>Protection</w:t>
-      </w:r>
-      <w:r>
-        <w:rPr>
-          <w:rFonts w:cs="Arial"/>
-          <w:sz w:val="22"/>
-          <w:szCs w:val="22"/>
-        </w:rPr>
-        <w:t xml:space="preserve"> </w:t>
-      </w:r>
-      <w:r>
-        <w:rPr>
-          <w:rFonts w:cs="Arial"/>
-          <w:sz w:val="22"/>
-          <w:szCs w:val="22"/>
-        </w:rPr>
-        <w:t xml:space="preserve">Compliance </w:t>
-      </w:r>
-      <w:r>
-        <w:rPr>
-          <w:rFonts w:cs="Arial"/>
-          <w:sz w:val="22"/>
-          <w:szCs w:val="22"/>
-        </w:rPr>
-        <w:t>Team</w:t>
-      </w:r>
-    </w:p>
-    <w:p>
-      <w:pPr>
-        <w:tabs>
-          <w:tab w:val="left" w:pos="2520"/>
-        </w:tabs>
-        <w:rPr>
-          <w:rFonts w:cs="Arial"/>
-          <w:sz w:val="22"/>
-          <w:szCs w:val="22"/>
-        </w:rPr>
-      </w:pPr>
-      <w:r>
-        <w:rPr>
-          <w:rFonts w:cs="Arial"/>
-          <w:sz w:val="22"/>
-          <w:szCs w:val="22"/>
-        </w:rPr>
-        <w:t>Ministry of Justice</w:t>
-      </w:r>
-    </w:p>
-    <w:p>
-      <w:pPr>
-        <w:tabs>
-          <w:tab w:val="left" w:pos="2520"/>
-        </w:tabs>
-        <w:rPr>
-          <w:rFonts w:cs="Arial"/>
-          <w:sz w:val="22"/>
-          <w:szCs w:val="22"/>
-        </w:rPr>
-      </w:pPr>
-    </w:p>
-    <w:p>
-      <w:pPr>
-        <w:tabs>
-          <w:tab w:val="left" w:pos="2520"/>
-        </w:tabs>
-        <w:rPr>
-          <w:rFonts w:cs="Arial"/>
+          <w:b/>
           <w:sz w:val="22"/>
           <w:szCs w:val="22"/>
         </w:rPr>

</xml_diff>

<commit_message>
Ct 2836 covid 19 data disclosure letters (#1113)
* Add body text for the following letters:
 - Prisoner/offender data disclosed (COVID-19) cover letter
 - Prisoner/offender data disclosed (COVID-19) letter
 - Solicitor disclosed data (COVID-19) letter

* Amend Data Access email address.

* Completed data disclosure letter templates
- Add footer text to seeder file to allow for different 'from' text in each letter.
- Remove footer text from .docx letter template
</commit_message>
<xml_diff>
--- a/lib/assets/ims001.docx
+++ b/lib/assets/ims001.docx
@@ -1,6 +1,6 @@
 
 <file path=word/document.xml><?xml version="1.0" encoding="utf-8"?>
-<w:document xmlns:wpc="http://schemas.microsoft.com/office/word/2010/wordprocessingCanvas" xmlns:cx="http://schemas.microsoft.com/office/drawing/2014/chartex" xmlns:cx1="http://schemas.microsoft.com/office/drawing/2015/9/8/chartex" xmlns:cx2="http://schemas.microsoft.com/office/drawing/2015/10/21/chartex" xmlns:cx3="http://schemas.microsoft.com/office/drawing/2016/5/9/chartex" xmlns:cx4="http://schemas.microsoft.com/office/drawing/2016/5/10/chartex" xmlns:cx5="http://schemas.microsoft.com/office/drawing/2016/5/11/chartex" xmlns:cx6="http://schemas.microsoft.com/office/drawing/2016/5/12/chartex" xmlns:cx7="http://schemas.microsoft.com/office/drawing/2016/5/13/chartex" xmlns:cx8="http://schemas.microsoft.com/office/drawing/2016/5/14/chartex" xmlns:mc="http://schemas.openxmlformats.org/markup-compatibility/2006" xmlns:aink="http://schemas.microsoft.com/office/drawing/2016/ink" xmlns:am3d="http://schemas.microsoft.com/office/drawing/2017/model3d" xmlns:o="urn:schemas-microsoft-com:office:office" xmlns:r="http://schemas.openxmlformats.org/officeDocument/2006/relationships" xmlns:m="http://schemas.openxmlformats.org/officeDocument/2006/math" xmlns:v="urn:schemas-microsoft-com:vml" xmlns:wp14="http://schemas.microsoft.com/office/word/2010/wordprocessingDrawing" xmlns:wp="http://schemas.openxmlformats.org/drawingml/2006/wordprocessingDrawing" xmlns:w10="urn:schemas-microsoft-com:office:word" xmlns:w="http://schemas.openxmlformats.org/wordprocessingml/2006/main" xmlns:w14="http://schemas.microsoft.com/office/word/2010/wordml" xmlns:w15="http://schemas.microsoft.com/office/word/2012/wordml" xmlns:w16cid="http://schemas.microsoft.com/office/word/2016/wordml/cid" xmlns:w16se="http://schemas.microsoft.com/office/word/2015/wordml/symex" xmlns:wpg="http://schemas.microsoft.com/office/word/2010/wordprocessingGroup" xmlns:wpi="http://schemas.microsoft.com/office/word/2010/wordprocessingInk" xmlns:wne="http://schemas.microsoft.com/office/word/2006/wordml" xmlns:wps="http://schemas.microsoft.com/office/word/2010/wordprocessingShape" mc:Ignorable="w14 w15 w16se w16cid wp14">
+<w:document xmlns:wpc="http://schemas.microsoft.com/office/word/2010/wordprocessingCanvas" xmlns:cx="http://schemas.microsoft.com/office/drawing/2014/chartex" xmlns:cx1="http://schemas.microsoft.com/office/drawing/2015/9/8/chartex" xmlns:cx2="http://schemas.microsoft.com/office/drawing/2015/10/21/chartex" xmlns:cx3="http://schemas.microsoft.com/office/drawing/2016/5/9/chartex" xmlns:cx4="http://schemas.microsoft.com/office/drawing/2016/5/10/chartex" xmlns:cx5="http://schemas.microsoft.com/office/drawing/2016/5/11/chartex" xmlns:cx6="http://schemas.microsoft.com/office/drawing/2016/5/12/chartex" xmlns:cx7="http://schemas.microsoft.com/office/drawing/2016/5/13/chartex" xmlns:cx8="http://schemas.microsoft.com/office/drawing/2016/5/14/chartex" xmlns:mc="http://schemas.openxmlformats.org/markup-compatibility/2006" xmlns:aink="http://schemas.microsoft.com/office/drawing/2016/ink" xmlns:am3d="http://schemas.microsoft.com/office/drawing/2017/model3d" xmlns:o="urn:schemas-microsoft-com:office:office" xmlns:r="http://schemas.openxmlformats.org/officeDocument/2006/relationships" xmlns:m="http://schemas.openxmlformats.org/officeDocument/2006/math" xmlns:v="urn:schemas-microsoft-com:vml" xmlns:wp14="http://schemas.microsoft.com/office/word/2010/wordprocessingDrawing" xmlns:wp="http://schemas.openxmlformats.org/drawingml/2006/wordprocessingDrawing" xmlns:w10="urn:schemas-microsoft-com:office:word" xmlns:w="http://schemas.openxmlformats.org/wordprocessingml/2006/main" xmlns:w14="http://schemas.microsoft.com/office/word/2010/wordml" xmlns:w15="http://schemas.microsoft.com/office/word/2012/wordml" xmlns:w16cex="http://schemas.microsoft.com/office/word/2018/wordml/cex" xmlns:w16cid="http://schemas.microsoft.com/office/word/2016/wordml/cid" xmlns:w16="http://schemas.microsoft.com/office/word/2018/wordml" xmlns:w16se="http://schemas.microsoft.com/office/word/2015/wordml/symex" xmlns:wpg="http://schemas.microsoft.com/office/word/2010/wordprocessingGroup" xmlns:wpi="http://schemas.microsoft.com/office/word/2010/wordprocessingInk" xmlns:wne="http://schemas.microsoft.com/office/word/2006/wordml" xmlns:wps="http://schemas.microsoft.com/office/word/2010/wordprocessingShape" mc:Ignorable="w14 w15 w16se w16cid w16 w16cex wp14">
   <w:body>
     <w:tbl>
       <w:tblPr>
@@ -322,7 +322,14 @@
                 <w:rFonts w:cs="Arial"/>
                 <w:lang w:val="de-DE"/>
               </w:rPr>
-              <w:t xml:space="preserve"> data.access@hmps.gsi.gov.uk</w:t>
+              <w:t xml:space="preserve"> </w:t>
+            </w:r>
+            <w:r>
+              <w:rPr>
+                <w:rFonts w:cs="Arial"/>
+                <w:lang w:val="de-DE"/>
+              </w:rPr>
+              <w:t>data.access1@justice.gov.uk</w:t>
             </w:r>
           </w:p>
           <w:p>
@@ -494,13 +501,7 @@
               <w:rPr>
                 <w:rFonts w:cs="Arial"/>
               </w:rPr>
-              <w:instrText>postal_address</w:instrText>
-            </w:r>
-            <w:r>
-              <w:rPr>
-                <w:rFonts w:cs="Arial"/>
-              </w:rPr>
-              <w:instrText xml:space="preserve"> \* MERGEFORMAT </w:instrText>
+              <w:instrText xml:space="preserve">postal_address \* MERGEFORMAT </w:instrText>
             </w:r>
             <w:r>
               <w:rPr>
@@ -739,8 +740,6 @@
         </w:tc>
       </w:tr>
     </w:tbl>
-    <w:bookmarkStart w:id="0" w:name="_GoBack"/>
-    <w:bookmarkEnd w:id="0"/>
     <w:p>
       <w:pPr>
         <w:tabs>
@@ -883,198 +882,7 @@
         </w:tabs>
         <w:rPr>
           <w:rFonts w:cs="Arial"/>
-          <w:sz w:val="22"/>
-          <w:szCs w:val="22"/>
-        </w:rPr>
-      </w:pPr>
-    </w:p>
-    <w:p>
-      <w:pPr>
-        <w:tabs>
-          <w:tab w:val="left" w:pos="2520"/>
-        </w:tabs>
-        <w:rPr>
-          <w:rFonts w:cs="Arial"/>
-          <w:sz w:val="22"/>
-          <w:szCs w:val="22"/>
-        </w:rPr>
-      </w:pPr>
-      <w:r>
-        <w:rPr>
-          <w:rFonts w:cs="Arial"/>
-          <w:sz w:val="22"/>
-          <w:szCs w:val="22"/>
-        </w:rPr>
-        <w:t xml:space="preserve">Yours </w:t>
-      </w:r>
-      <w:r>
-        <w:rPr>
-          <w:rFonts w:cs="Arial"/>
-          <w:sz w:val="22"/>
-          <w:szCs w:val="22"/>
-        </w:rPr>
-        <w:t>sincerely</w:t>
-      </w:r>
-    </w:p>
-    <w:p>
-      <w:pPr>
-        <w:tabs>
-          <w:tab w:val="left" w:pos="2520"/>
-        </w:tabs>
-        <w:rPr>
-          <w:rFonts w:cs="Arial"/>
-          <w:sz w:val="22"/>
-          <w:szCs w:val="22"/>
-        </w:rPr>
-      </w:pPr>
-    </w:p>
-    <w:p>
-      <w:pPr>
-        <w:tabs>
-          <w:tab w:val="left" w:pos="2520"/>
-        </w:tabs>
-        <w:rPr>
-          <w:rFonts w:cs="Arial"/>
-          <w:sz w:val="22"/>
-          <w:szCs w:val="22"/>
-        </w:rPr>
-      </w:pPr>
-    </w:p>
-    <w:p>
-      <w:pPr>
-        <w:tabs>
-          <w:tab w:val="left" w:pos="2520"/>
-        </w:tabs>
-        <w:rPr>
-          <w:rFonts w:cs="Arial"/>
-          <w:sz w:val="22"/>
-          <w:szCs w:val="22"/>
-        </w:rPr>
-      </w:pPr>
-    </w:p>
-    <w:p>
-      <w:pPr>
-        <w:tabs>
-          <w:tab w:val="left" w:pos="2520"/>
-        </w:tabs>
-        <w:rPr>
-          <w:rFonts w:cs="Arial"/>
-          <w:sz w:val="22"/>
-          <w:szCs w:val="22"/>
-        </w:rPr>
-      </w:pPr>
-    </w:p>
-    <w:p>
-      <w:pPr>
-        <w:tabs>
-          <w:tab w:val="left" w:pos="2520"/>
-        </w:tabs>
-        <w:rPr>
-          <w:rFonts w:cs="Arial"/>
-          <w:sz w:val="22"/>
-          <w:szCs w:val="22"/>
-        </w:rPr>
-      </w:pPr>
-      <w:r>
-        <w:rPr>
-          <w:rFonts w:cs="Arial"/>
-          <w:sz w:val="22"/>
-          <w:szCs w:val="22"/>
-        </w:rPr>
-        <w:t>Application Team</w:t>
-      </w:r>
-    </w:p>
-    <w:p>
-      <w:pPr>
-        <w:tabs>
-          <w:tab w:val="left" w:pos="2520"/>
-        </w:tabs>
-        <w:rPr>
-          <w:rFonts w:cs="Arial"/>
-          <w:sz w:val="22"/>
-          <w:szCs w:val="22"/>
-        </w:rPr>
-      </w:pPr>
-      <w:r>
-        <w:rPr>
-          <w:rFonts w:cs="Arial"/>
-          <w:sz w:val="22"/>
-          <w:szCs w:val="22"/>
-        </w:rPr>
-        <w:t xml:space="preserve">Data </w:t>
-      </w:r>
-      <w:r>
-        <w:rPr>
-          <w:rFonts w:cs="Arial"/>
-          <w:sz w:val="22"/>
-          <w:szCs w:val="22"/>
-        </w:rPr>
-        <w:t>Protection</w:t>
-      </w:r>
-      <w:r>
-        <w:rPr>
-          <w:rFonts w:cs="Arial"/>
-          <w:sz w:val="22"/>
-          <w:szCs w:val="22"/>
-        </w:rPr>
-        <w:t xml:space="preserve"> </w:t>
-      </w:r>
-      <w:r>
-        <w:rPr>
-          <w:rFonts w:cs="Arial"/>
-          <w:sz w:val="22"/>
-          <w:szCs w:val="22"/>
-        </w:rPr>
-        <w:t xml:space="preserve">Compliance </w:t>
-      </w:r>
-      <w:r>
-        <w:rPr>
-          <w:rFonts w:cs="Arial"/>
-          <w:sz w:val="22"/>
-          <w:szCs w:val="22"/>
-        </w:rPr>
-        <w:t>Team</w:t>
-      </w:r>
-    </w:p>
-    <w:p>
-      <w:pPr>
-        <w:tabs>
-          <w:tab w:val="left" w:pos="2520"/>
-        </w:tabs>
-        <w:rPr>
-          <w:rFonts w:cs="Arial"/>
-          <w:sz w:val="22"/>
-          <w:szCs w:val="22"/>
-        </w:rPr>
-      </w:pPr>
-      <w:r>
-        <w:rPr>
-          <w:rFonts w:cs="Arial"/>
-          <w:sz w:val="22"/>
-          <w:szCs w:val="22"/>
-        </w:rPr>
-        <w:t>Ministry of Justice</w:t>
-      </w:r>
-    </w:p>
-    <w:p>
-      <w:pPr>
-        <w:tabs>
-          <w:tab w:val="left" w:pos="2520"/>
-        </w:tabs>
-        <w:rPr>
-          <w:rFonts w:cs="Arial"/>
-          <w:sz w:val="22"/>
-          <w:szCs w:val="22"/>
-        </w:rPr>
-      </w:pPr>
-    </w:p>
-    <w:p>
-      <w:pPr>
-        <w:tabs>
-          <w:tab w:val="left" w:pos="2520"/>
-        </w:tabs>
-        <w:rPr>
-          <w:rFonts w:cs="Arial"/>
+          <w:b/>
           <w:sz w:val="22"/>
           <w:szCs w:val="22"/>
         </w:rPr>
@@ -1090,7 +898,7 @@
 </file>
 
 <file path=word/styles.xml><?xml version="1.0" encoding="utf-8"?>
-<w:styles xmlns:mc="http://schemas.openxmlformats.org/markup-compatibility/2006" xmlns:r="http://schemas.openxmlformats.org/officeDocument/2006/relationships" xmlns:w="http://schemas.openxmlformats.org/wordprocessingml/2006/main" xmlns:w14="http://schemas.microsoft.com/office/word/2010/wordml" xmlns:w15="http://schemas.microsoft.com/office/word/2012/wordml" xmlns:w16cid="http://schemas.microsoft.com/office/word/2016/wordml/cid" xmlns:w16se="http://schemas.microsoft.com/office/word/2015/wordml/symex" mc:Ignorable="w14 w15 w16se w16cid">
+<w:styles xmlns:mc="http://schemas.openxmlformats.org/markup-compatibility/2006" xmlns:r="http://schemas.openxmlformats.org/officeDocument/2006/relationships" xmlns:w="http://schemas.openxmlformats.org/wordprocessingml/2006/main" xmlns:w14="http://schemas.microsoft.com/office/word/2010/wordml" xmlns:w15="http://schemas.microsoft.com/office/word/2012/wordml" xmlns:w16cex="http://schemas.microsoft.com/office/word/2018/wordml/cex" xmlns:w16cid="http://schemas.microsoft.com/office/word/2016/wordml/cid" xmlns:w16="http://schemas.microsoft.com/office/word/2018/wordml" xmlns:w16se="http://schemas.microsoft.com/office/word/2015/wordml/symex" mc:Ignorable="w14 w15 w16se w16cid w16 w16cex">
   <w:docDefaults>
     <w:rPrDefault>
       <w:rPr>
@@ -1431,6 +1239,7 @@
   <w:style w:type="character" w:default="1" w:styleId="DefaultParagraphFont">
     <w:name w:val="Default Paragraph Font"/>
     <w:uiPriority w:val="1"/>
+    <w:semiHidden/>
     <w:unhideWhenUsed/>
   </w:style>
   <w:style w:type="table" w:default="1" w:styleId="TableNormal">

</xml_diff>

<commit_message>
CT-2484 Amend offender data disclosed template  - Amend from address dept to 'Offender Subject Access Request Team, Information Services Division'.  - Added www.justice.gov.uk URL to letter template.  - Moved 'EO Custody Office' to top of body text in the cover letter template.
</commit_message>
<xml_diff>
--- a/lib/assets/ims001.docx
+++ b/lib/assets/ims001.docx
@@ -51,7 +51,7 @@
                           </pic:cNvPicPr>
                         </pic:nvPicPr>
                         <pic:blipFill>
-                          <a:blip r:embed="rId4" cstate="print">
+                          <a:blip r:embed="rId5" cstate="print">
                             <a:extLst>
                               <a:ext uri="{28A0092B-C50C-407E-A947-70E740481C1C}">
                                 <a14:useLocalDpi xmlns:a14="http://schemas.microsoft.com/office/drawing/2010/main" val="0"/>
@@ -111,14 +111,25 @@
                 <w:rFonts w:cs="Arial"/>
                 <w:color w:val="000000"/>
               </w:rPr>
-              <w:t>Data Protection</w:t>
-            </w:r>
-            <w:r>
+              <w:t>Offender Subject Access Request Team</w:t>
+            </w:r>
+          </w:p>
+          <w:p>
+            <w:pPr>
+              <w:keepNext/>
+              <w:spacing w:line="220" w:lineRule="exact"/>
+              <w:outlineLvl w:val="1"/>
               <w:rPr>
                 <w:rFonts w:cs="Arial"/>
                 <w:color w:val="000000"/>
               </w:rPr>
-              <w:t xml:space="preserve"> Compliance Team</w:t>
+            </w:pPr>
+            <w:r>
+              <w:rPr>
+                <w:rFonts w:cs="Arial"/>
+                <w:color w:val="000000"/>
+              </w:rPr>
+              <w:t>Information Operations Division</w:t>
             </w:r>
           </w:p>
           <w:p>
@@ -324,13 +335,52 @@
               </w:rPr>
               <w:t xml:space="preserve"> </w:t>
             </w:r>
-            <w:r>
+            <w:hyperlink r:id="rId6" w:history="1">
+              <w:r>
+                <w:rPr>
+                  <w:rStyle w:val="Hyperlink"/>
+                  <w:rFonts w:cs="Arial"/>
+                  <w:lang w:val="de-DE"/>
+                </w:rPr>
+                <w:t>data.access1@justice.gov.uk</w:t>
+              </w:r>
+            </w:hyperlink>
+          </w:p>
+          <w:p>
+            <w:pPr>
+              <w:overflowPunct w:val="0"/>
+              <w:autoSpaceDE w:val="0"/>
+              <w:autoSpaceDN w:val="0"/>
+              <w:adjustRightInd w:val="0"/>
+              <w:spacing w:line="220" w:lineRule="exact"/>
               <w:rPr>
                 <w:rFonts w:cs="Arial"/>
                 <w:lang w:val="de-DE"/>
               </w:rPr>
-              <w:t>data.access1@justice.gov.uk</w:t>
-            </w:r>
+            </w:pPr>
+          </w:p>
+          <w:p>
+            <w:pPr>
+              <w:overflowPunct w:val="0"/>
+              <w:autoSpaceDE w:val="0"/>
+              <w:autoSpaceDN w:val="0"/>
+              <w:adjustRightInd w:val="0"/>
+              <w:spacing w:line="220" w:lineRule="exact"/>
+              <w:rPr>
+                <w:rFonts w:cs="Arial"/>
+                <w:lang w:val="de-DE"/>
+              </w:rPr>
+            </w:pPr>
+            <w:hyperlink r:id="rId7" w:history="1">
+              <w:r>
+                <w:rPr>
+                  <w:rStyle w:val="Hyperlink"/>
+                  <w:rFonts w:cs="Arial"/>
+                  <w:lang w:val="de-DE"/>
+                </w:rPr>
+                <w:t>www.justice.gov.uk</w:t>
+              </w:r>
+            </w:hyperlink>
           </w:p>
           <w:p>
             <w:pPr>
@@ -342,7 +392,6 @@
         </w:tc>
       </w:tr>
     </w:tbl>
-    <w:p/>
     <w:p>
       <w:pPr>
         <w:rPr>
@@ -353,22 +402,22 @@
     <w:tbl>
       <w:tblPr>
         <w:tblpPr w:leftFromText="180" w:rightFromText="180" w:vertAnchor="page" w:horzAnchor="margin" w:tblpY="3065"/>
-        <w:tblW w:w="9730" w:type="dxa"/>
+        <w:tblW w:w="9671" w:type="dxa"/>
         <w:tblLayout w:type="fixed"/>
         <w:tblLook w:val="0000" w:firstRow="0" w:lastRow="0" w:firstColumn="0" w:lastColumn="0" w:noHBand="0" w:noVBand="0"/>
       </w:tblPr>
       <w:tblGrid>
-        <w:gridCol w:w="5670"/>
-        <w:gridCol w:w="4060"/>
+        <w:gridCol w:w="5636"/>
+        <w:gridCol w:w="4035"/>
       </w:tblGrid>
       <w:tr>
         <w:trPr>
           <w:cantSplit/>
-          <w:trHeight w:hRule="exact" w:val="2355"/>
+          <w:trHeight w:hRule="exact" w:val="1970"/>
         </w:trPr>
         <w:tc>
           <w:tcPr>
-            <w:tcW w:w="5670" w:type="dxa"/>
+            <w:tcW w:w="5636" w:type="dxa"/>
           </w:tcPr>
           <w:p>
             <w:pPr>
@@ -533,7 +582,7 @@
         </w:tc>
         <w:tc>
           <w:tcPr>
-            <w:tcW w:w="4060" w:type="dxa"/>
+            <w:tcW w:w="4035" w:type="dxa"/>
           </w:tcPr>
           <w:p>
             <w:pPr>
@@ -752,87 +801,6 @@
           <w:szCs w:val="22"/>
         </w:rPr>
       </w:pPr>
-      <w:r>
-        <w:rPr>
-          <w:rFonts w:cs="Arial"/>
-          <w:b/>
-          <w:noProof/>
-          <w:sz w:val="22"/>
-          <w:szCs w:val="22"/>
-        </w:rPr>
-        <mc:AlternateContent>
-          <mc:Choice Requires="wps">
-            <w:drawing>
-              <wp:anchor distT="0" distB="0" distL="114300" distR="114300" simplePos="0" relativeHeight="251657728" behindDoc="0" locked="1" layoutInCell="0" allowOverlap="1" wp14:anchorId="5B56974C" wp14:editId="23F72C75">
-                <wp:simplePos x="0" y="0"/>
-                <wp:positionH relativeFrom="column">
-                  <wp:posOffset>-914400</wp:posOffset>
-                </wp:positionH>
-                <wp:positionV relativeFrom="page">
-                  <wp:posOffset>3837940</wp:posOffset>
-                </wp:positionV>
-                <wp:extent cx="457200" cy="0"/>
-                <wp:effectExtent l="0" t="0" r="0" b="0"/>
-                <wp:wrapNone/>
-                <wp:docPr id="2" name="Line 4"/>
-                <wp:cNvGraphicFramePr>
-                  <a:graphicFrameLocks xmlns:a="http://schemas.openxmlformats.org/drawingml/2006/main"/>
-                </wp:cNvGraphicFramePr>
-                <a:graphic xmlns:a="http://schemas.openxmlformats.org/drawingml/2006/main">
-                  <a:graphicData uri="http://schemas.microsoft.com/office/word/2010/wordprocessingShape">
-                    <wps:wsp>
-                      <wps:cNvCnPr>
-                        <a:cxnSpLocks/>
-                      </wps:cNvCnPr>
-                      <wps:spPr bwMode="auto">
-                        <a:xfrm flipV="1">
-                          <a:off x="0" y="0"/>
-                          <a:ext cx="457200" cy="0"/>
-                        </a:xfrm>
-                        <a:prstGeom prst="line">
-                          <a:avLst/>
-                        </a:prstGeom>
-                        <a:noFill/>
-                        <a:ln w="3175">
-                          <a:solidFill>
-                            <a:srgbClr val="000000"/>
-                          </a:solidFill>
-                          <a:round/>
-                          <a:headEnd/>
-                          <a:tailEnd/>
-                        </a:ln>
-                        <a:extLst>
-                          <a:ext uri="{909E8E84-426E-40DD-AFC4-6F175D3DCCD1}">
-                            <a14:hiddenFill xmlns:a14="http://schemas.microsoft.com/office/drawing/2010/main">
-                              <a:noFill/>
-                            </a14:hiddenFill>
-                          </a:ext>
-                        </a:extLst>
-                      </wps:spPr>
-                      <wps:bodyPr/>
-                    </wps:wsp>
-                  </a:graphicData>
-                </a:graphic>
-                <wp14:sizeRelH relativeFrom="page">
-                  <wp14:pctWidth>0</wp14:pctWidth>
-                </wp14:sizeRelH>
-                <wp14:sizeRelV relativeFrom="page">
-                  <wp14:pctHeight>0</wp14:pctHeight>
-                </wp14:sizeRelV>
-              </wp:anchor>
-            </w:drawing>
-          </mc:Choice>
-          <mc:Fallback>
-            <w:pict>
-              <v:line w14:anchorId="066F1A73" id="Line 4" o:spid="_x0000_s1026" style="position:absolute;flip:y;z-index:251657728;visibility:visible;mso-wrap-style:square;mso-width-percent:0;mso-height-percent:0;mso-wrap-distance-left:9pt;mso-wrap-distance-top:0;mso-wrap-distance-right:9pt;mso-wrap-distance-bottom:0;mso-position-horizontal:absolute;mso-position-horizontal-relative:text;mso-position-vertical:absolute;mso-position-vertical-relative:page;mso-width-percent:0;mso-height-percent:0;mso-width-relative:page;mso-height-relative:page" from="-1in,302.2pt" to="-36pt,302.2pt" o:gfxdata="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" o:allowincell="f" strokeweight=".25pt">
-                <o:lock v:ext="edit" shapetype="f"/>
-                <w10:wrap anchory="page"/>
-                <w10:anchorlock/>
-              </v:line>
-            </w:pict>
-          </mc:Fallback>
-        </mc:AlternateContent>
-      </w:r>
       <w:r>
         <w:rPr>
           <w:rFonts w:cs="Arial"/>
@@ -874,19 +842,6 @@
         </w:rPr>
         <w:fldChar w:fldCharType="end"/>
       </w:r>
-    </w:p>
-    <w:p>
-      <w:pPr>
-        <w:tabs>
-          <w:tab w:val="left" w:pos="2520"/>
-        </w:tabs>
-        <w:rPr>
-          <w:rFonts w:cs="Arial"/>
-          <w:b/>
-          <w:sz w:val="22"/>
-          <w:szCs w:val="22"/>
-        </w:rPr>
-      </w:pPr>
     </w:p>
     <w:sectPr>
       <w:pgSz w:w="11909" w:h="16834" w:code="9"/>
@@ -1301,6 +1256,18 @@
       <w:u w:val="single"/>
     </w:rPr>
   </w:style>
+  <w:style w:type="character" w:styleId="UnresolvedMention">
+    <w:name w:val="Unresolved Mention"/>
+    <w:basedOn w:val="DefaultParagraphFont"/>
+    <w:uiPriority w:val="99"/>
+    <w:semiHidden/>
+    <w:unhideWhenUsed/>
+    <w:rsid w:val="00341184"/>
+    <w:rPr>
+      <w:color w:val="605E5C"/>
+      <w:shd w:val="clear" w:color="auto" w:fill="E1DFDD"/>
+    </w:rPr>
+  </w:style>
 </w:styles>
 </file>
 
@@ -1597,4 +1564,16 @@
     </a:ext>
   </a:extLst>
 </a:theme>
+</file>
+
+<file path=customXml/item1.xml><?xml version="1.0" encoding="utf-8"?>
+<b:Sources xmlns:b="http://schemas.openxmlformats.org/officeDocument/2006/bibliography" xmlns="http://schemas.openxmlformats.org/officeDocument/2006/bibliography" SelectedStyle="/APASixthEditionOfficeOnline.xsl" StyleName="APA" Version="6"/>
+</file>
+
+<file path=customXml/itemProps1.xml><?xml version="1.0" encoding="utf-8"?>
+<ds:datastoreItem xmlns:ds="http://schemas.openxmlformats.org/officeDocument/2006/customXml" ds:itemID="{E608D79B-C150-B543-AE53-F2C683DA23B5}">
+  <ds:schemaRefs>
+    <ds:schemaRef ds:uri="http://schemas.openxmlformats.org/officeDocument/2006/bibliography"/>
+  </ds:schemaRefs>
+</ds:datastoreItem>
 </file>
</xml_diff>

<commit_message>
CT-2484 amend offender data disclosed template (#1124)
* CT-2484 Amend offender data disclosed template letter text
 - Amend from address dept to 'Offender Subject Access Request Team, Information Services Division'.
 - Added www.justice.gov.uk URL to letter template.
 - Moved 'EO Custody Office' to top of body text in the cover letter template.
</commit_message>
<xml_diff>
--- a/lib/assets/ims001.docx
+++ b/lib/assets/ims001.docx
@@ -51,7 +51,7 @@
                           </pic:cNvPicPr>
                         </pic:nvPicPr>
                         <pic:blipFill>
-                          <a:blip r:embed="rId4" cstate="print">
+                          <a:blip r:embed="rId5" cstate="print">
                             <a:extLst>
                               <a:ext uri="{28A0092B-C50C-407E-A947-70E740481C1C}">
                                 <a14:useLocalDpi xmlns:a14="http://schemas.microsoft.com/office/drawing/2010/main" val="0"/>
@@ -111,14 +111,25 @@
                 <w:rFonts w:cs="Arial"/>
                 <w:color w:val="000000"/>
               </w:rPr>
-              <w:t>Data Protection</w:t>
-            </w:r>
-            <w:r>
+              <w:t>Offender Subject Access Request Team</w:t>
+            </w:r>
+          </w:p>
+          <w:p>
+            <w:pPr>
+              <w:keepNext/>
+              <w:spacing w:line="220" w:lineRule="exact"/>
+              <w:outlineLvl w:val="1"/>
               <w:rPr>
                 <w:rFonts w:cs="Arial"/>
                 <w:color w:val="000000"/>
               </w:rPr>
-              <w:t xml:space="preserve"> Compliance Team</w:t>
+            </w:pPr>
+            <w:r>
+              <w:rPr>
+                <w:rFonts w:cs="Arial"/>
+                <w:color w:val="000000"/>
+              </w:rPr>
+              <w:t>Information Operations Division</w:t>
             </w:r>
           </w:p>
           <w:p>
@@ -324,13 +335,52 @@
               </w:rPr>
               <w:t xml:space="preserve"> </w:t>
             </w:r>
-            <w:r>
+            <w:hyperlink r:id="rId6" w:history="1">
+              <w:r>
+                <w:rPr>
+                  <w:rStyle w:val="Hyperlink"/>
+                  <w:rFonts w:cs="Arial"/>
+                  <w:lang w:val="de-DE"/>
+                </w:rPr>
+                <w:t>data.access1@justice.gov.uk</w:t>
+              </w:r>
+            </w:hyperlink>
+          </w:p>
+          <w:p>
+            <w:pPr>
+              <w:overflowPunct w:val="0"/>
+              <w:autoSpaceDE w:val="0"/>
+              <w:autoSpaceDN w:val="0"/>
+              <w:adjustRightInd w:val="0"/>
+              <w:spacing w:line="220" w:lineRule="exact"/>
               <w:rPr>
                 <w:rFonts w:cs="Arial"/>
                 <w:lang w:val="de-DE"/>
               </w:rPr>
-              <w:t>data.access1@justice.gov.uk</w:t>
-            </w:r>
+            </w:pPr>
+          </w:p>
+          <w:p>
+            <w:pPr>
+              <w:overflowPunct w:val="0"/>
+              <w:autoSpaceDE w:val="0"/>
+              <w:autoSpaceDN w:val="0"/>
+              <w:adjustRightInd w:val="0"/>
+              <w:spacing w:line="220" w:lineRule="exact"/>
+              <w:rPr>
+                <w:rFonts w:cs="Arial"/>
+                <w:lang w:val="de-DE"/>
+              </w:rPr>
+            </w:pPr>
+            <w:hyperlink r:id="rId7" w:history="1">
+              <w:r>
+                <w:rPr>
+                  <w:rStyle w:val="Hyperlink"/>
+                  <w:rFonts w:cs="Arial"/>
+                  <w:lang w:val="de-DE"/>
+                </w:rPr>
+                <w:t>www.justice.gov.uk</w:t>
+              </w:r>
+            </w:hyperlink>
           </w:p>
           <w:p>
             <w:pPr>
@@ -342,7 +392,6 @@
         </w:tc>
       </w:tr>
     </w:tbl>
-    <w:p/>
     <w:p>
       <w:pPr>
         <w:rPr>
@@ -353,22 +402,22 @@
     <w:tbl>
       <w:tblPr>
         <w:tblpPr w:leftFromText="180" w:rightFromText="180" w:vertAnchor="page" w:horzAnchor="margin" w:tblpY="3065"/>
-        <w:tblW w:w="9730" w:type="dxa"/>
+        <w:tblW w:w="9671" w:type="dxa"/>
         <w:tblLayout w:type="fixed"/>
         <w:tblLook w:val="0000" w:firstRow="0" w:lastRow="0" w:firstColumn="0" w:lastColumn="0" w:noHBand="0" w:noVBand="0"/>
       </w:tblPr>
       <w:tblGrid>
-        <w:gridCol w:w="5670"/>
-        <w:gridCol w:w="4060"/>
+        <w:gridCol w:w="5636"/>
+        <w:gridCol w:w="4035"/>
       </w:tblGrid>
       <w:tr>
         <w:trPr>
           <w:cantSplit/>
-          <w:trHeight w:hRule="exact" w:val="2355"/>
+          <w:trHeight w:hRule="exact" w:val="1970"/>
         </w:trPr>
         <w:tc>
           <w:tcPr>
-            <w:tcW w:w="5670" w:type="dxa"/>
+            <w:tcW w:w="5636" w:type="dxa"/>
           </w:tcPr>
           <w:p>
             <w:pPr>
@@ -533,7 +582,7 @@
         </w:tc>
         <w:tc>
           <w:tcPr>
-            <w:tcW w:w="4060" w:type="dxa"/>
+            <w:tcW w:w="4035" w:type="dxa"/>
           </w:tcPr>
           <w:p>
             <w:pPr>
@@ -752,87 +801,6 @@
           <w:szCs w:val="22"/>
         </w:rPr>
       </w:pPr>
-      <w:r>
-        <w:rPr>
-          <w:rFonts w:cs="Arial"/>
-          <w:b/>
-          <w:noProof/>
-          <w:sz w:val="22"/>
-          <w:szCs w:val="22"/>
-        </w:rPr>
-        <mc:AlternateContent>
-          <mc:Choice Requires="wps">
-            <w:drawing>
-              <wp:anchor distT="0" distB="0" distL="114300" distR="114300" simplePos="0" relativeHeight="251657728" behindDoc="0" locked="1" layoutInCell="0" allowOverlap="1" wp14:anchorId="5B56974C" wp14:editId="23F72C75">
-                <wp:simplePos x="0" y="0"/>
-                <wp:positionH relativeFrom="column">
-                  <wp:posOffset>-914400</wp:posOffset>
-                </wp:positionH>
-                <wp:positionV relativeFrom="page">
-                  <wp:posOffset>3837940</wp:posOffset>
-                </wp:positionV>
-                <wp:extent cx="457200" cy="0"/>
-                <wp:effectExtent l="0" t="0" r="0" b="0"/>
-                <wp:wrapNone/>
-                <wp:docPr id="2" name="Line 4"/>
-                <wp:cNvGraphicFramePr>
-                  <a:graphicFrameLocks xmlns:a="http://schemas.openxmlformats.org/drawingml/2006/main"/>
-                </wp:cNvGraphicFramePr>
-                <a:graphic xmlns:a="http://schemas.openxmlformats.org/drawingml/2006/main">
-                  <a:graphicData uri="http://schemas.microsoft.com/office/word/2010/wordprocessingShape">
-                    <wps:wsp>
-                      <wps:cNvCnPr>
-                        <a:cxnSpLocks/>
-                      </wps:cNvCnPr>
-                      <wps:spPr bwMode="auto">
-                        <a:xfrm flipV="1">
-                          <a:off x="0" y="0"/>
-                          <a:ext cx="457200" cy="0"/>
-                        </a:xfrm>
-                        <a:prstGeom prst="line">
-                          <a:avLst/>
-                        </a:prstGeom>
-                        <a:noFill/>
-                        <a:ln w="3175">
-                          <a:solidFill>
-                            <a:srgbClr val="000000"/>
-                          </a:solidFill>
-                          <a:round/>
-                          <a:headEnd/>
-                          <a:tailEnd/>
-                        </a:ln>
-                        <a:extLst>
-                          <a:ext uri="{909E8E84-426E-40DD-AFC4-6F175D3DCCD1}">
-                            <a14:hiddenFill xmlns:a14="http://schemas.microsoft.com/office/drawing/2010/main">
-                              <a:noFill/>
-                            </a14:hiddenFill>
-                          </a:ext>
-                        </a:extLst>
-                      </wps:spPr>
-                      <wps:bodyPr/>
-                    </wps:wsp>
-                  </a:graphicData>
-                </a:graphic>
-                <wp14:sizeRelH relativeFrom="page">
-                  <wp14:pctWidth>0</wp14:pctWidth>
-                </wp14:sizeRelH>
-                <wp14:sizeRelV relativeFrom="page">
-                  <wp14:pctHeight>0</wp14:pctHeight>
-                </wp14:sizeRelV>
-              </wp:anchor>
-            </w:drawing>
-          </mc:Choice>
-          <mc:Fallback>
-            <w:pict>
-              <v:line w14:anchorId="066F1A73" id="Line 4" o:spid="_x0000_s1026" style="position:absolute;flip:y;z-index:251657728;visibility:visible;mso-wrap-style:square;mso-width-percent:0;mso-height-percent:0;mso-wrap-distance-left:9pt;mso-wrap-distance-top:0;mso-wrap-distance-right:9pt;mso-wrap-distance-bottom:0;mso-position-horizontal:absolute;mso-position-horizontal-relative:text;mso-position-vertical:absolute;mso-position-vertical-relative:page;mso-width-percent:0;mso-height-percent:0;mso-width-relative:page;mso-height-relative:page" from="-1in,302.2pt" to="-36pt,302.2pt" o:gfxdata="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" o:allowincell="f" strokeweight=".25pt">
-                <o:lock v:ext="edit" shapetype="f"/>
-                <w10:wrap anchory="page"/>
-                <w10:anchorlock/>
-              </v:line>
-            </w:pict>
-          </mc:Fallback>
-        </mc:AlternateContent>
-      </w:r>
       <w:r>
         <w:rPr>
           <w:rFonts w:cs="Arial"/>
@@ -874,19 +842,6 @@
         </w:rPr>
         <w:fldChar w:fldCharType="end"/>
       </w:r>
-    </w:p>
-    <w:p>
-      <w:pPr>
-        <w:tabs>
-          <w:tab w:val="left" w:pos="2520"/>
-        </w:tabs>
-        <w:rPr>
-          <w:rFonts w:cs="Arial"/>
-          <w:b/>
-          <w:sz w:val="22"/>
-          <w:szCs w:val="22"/>
-        </w:rPr>
-      </w:pPr>
     </w:p>
     <w:sectPr>
       <w:pgSz w:w="11909" w:h="16834" w:code="9"/>
@@ -1301,6 +1256,18 @@
       <w:u w:val="single"/>
     </w:rPr>
   </w:style>
+  <w:style w:type="character" w:styleId="UnresolvedMention">
+    <w:name w:val="Unresolved Mention"/>
+    <w:basedOn w:val="DefaultParagraphFont"/>
+    <w:uiPriority w:val="99"/>
+    <w:semiHidden/>
+    <w:unhideWhenUsed/>
+    <w:rsid w:val="00341184"/>
+    <w:rPr>
+      <w:color w:val="605E5C"/>
+      <w:shd w:val="clear" w:color="auto" w:fill="E1DFDD"/>
+    </w:rPr>
+  </w:style>
 </w:styles>
 </file>
 
@@ -1597,4 +1564,16 @@
     </a:ext>
   </a:extLst>
 </a:theme>
+</file>
+
+<file path=customXml/item1.xml><?xml version="1.0" encoding="utf-8"?>
+<b:Sources xmlns:b="http://schemas.openxmlformats.org/officeDocument/2006/bibliography" xmlns="http://schemas.openxmlformats.org/officeDocument/2006/bibliography" SelectedStyle="/APASixthEditionOfficeOnline.xsl" StyleName="APA" Version="6"/>
+</file>
+
+<file path=customXml/itemProps1.xml><?xml version="1.0" encoding="utf-8"?>
+<ds:datastoreItem xmlns:ds="http://schemas.openxmlformats.org/officeDocument/2006/customXml" ds:itemID="{E608D79B-C150-B543-AE53-F2C683DA23B5}">
+  <ds:schemaRefs>
+    <ds:schemaRef ds:uri="http://schemas.openxmlformats.org/officeDocument/2006/bibliography"/>
+  </ds:schemaRefs>
+</ds:datastoreItem>
 </file>
</xml_diff>

<commit_message>
CT-3083 Improvement for letter templates
</commit_message>
<xml_diff>
--- a/lib/assets/ims001.docx
+++ b/lib/assets/ims001.docx
@@ -23,7 +23,7 @@
       </w:tblGrid>
       <w:tr>
         <w:trPr>
-          <w:trHeight w:val="3102"/>
+          <w:trHeight w:val="2269"/>
         </w:trPr>
         <w:tc>
           <w:tcPr>
@@ -272,12 +272,80 @@
               <w:autoSpaceDN w:val="0"/>
               <w:adjustRightInd w:val="0"/>
               <w:spacing w:line="220" w:lineRule="exact"/>
-              <w:jc w:val="right"/>
-              <w:rPr>
-                <w:rFonts w:cs="Arial"/>
-              </w:rPr>
-            </w:pPr>
-          </w:p>
+              <w:rPr>
+                <w:rFonts w:cs="Arial"/>
+                <w:lang w:val="de-DE"/>
+              </w:rPr>
+            </w:pPr>
+          </w:p>
+        </w:tc>
+      </w:tr>
+      <w:tr>
+        <w:tc>
+          <w:tcPr>
+            <w:tcW w:w="5387" w:type="dxa"/>
+          </w:tcPr>
+          <w:p>
+            <w:pPr>
+              <w:rPr>
+                <w:rFonts w:cs="Arial"/>
+              </w:rPr>
+            </w:pPr>
+            <w:r>
+              <w:rPr>
+                <w:rFonts w:cs="Arial"/>
+              </w:rPr>
+              <w:fldChar w:fldCharType="begin"/>
+            </w:r>
+            <w:r>
+              <w:rPr>
+                <w:rFonts w:cs="Arial"/>
+              </w:rPr>
+              <w:instrText xml:space="preserve"> MERGEFIELD =</w:instrText>
+            </w:r>
+            <w:r>
+              <w:rPr>
+                <w:rFonts w:cs="Arial"/>
+              </w:rPr>
+              <w:instrText>letter</w:instrText>
+            </w:r>
+            <w:r>
+              <w:rPr>
+                <w:rFonts w:cs="Arial"/>
+              </w:rPr>
+              <w:instrText>_address</w:instrText>
+            </w:r>
+            <w:r>
+              <w:rPr>
+                <w:rFonts w:cs="Arial"/>
+              </w:rPr>
+              <w:instrText xml:space="preserve"> \* MERGEFORMAT </w:instrText>
+            </w:r>
+            <w:r>
+              <w:rPr>
+                <w:rFonts w:cs="Arial"/>
+              </w:rPr>
+              <w:fldChar w:fldCharType="separate"/>
+            </w:r>
+            <w:r>
+              <w:rPr>
+                <w:rFonts w:cs="Arial"/>
+                <w:noProof/>
+              </w:rPr>
+              <w:t>«=letter_address»</w:t>
+            </w:r>
+            <w:r>
+              <w:rPr>
+                <w:rFonts w:cs="Arial"/>
+              </w:rPr>
+              <w:fldChar w:fldCharType="end"/>
+            </w:r>
+          </w:p>
+        </w:tc>
+        <w:tc>
+          <w:tcPr>
+            <w:tcW w:w="4037" w:type="dxa"/>
+          </w:tcPr>
           <w:p>
             <w:pPr>
               <w:overflowPunct w:val="0"/>
@@ -383,36 +451,12 @@
           </w:p>
           <w:p>
             <w:pPr>
-              <w:overflowPunct w:val="0"/>
-              <w:autoSpaceDE w:val="0"/>
-              <w:autoSpaceDN w:val="0"/>
-              <w:adjustRightInd w:val="0"/>
-              <w:spacing w:line="220" w:lineRule="exact"/>
-              <w:rPr>
-                <w:rFonts w:cs="Arial"/>
-                <w:lang w:val="de-DE"/>
-              </w:rPr>
-            </w:pPr>
-          </w:p>
-        </w:tc>
-      </w:tr>
-      <w:tr>
-        <w:tc>
-          <w:tcPr>
-            <w:tcW w:w="5387" w:type="dxa"/>
-          </w:tcPr>
-          <w:p>
-            <w:pPr>
-              <w:rPr>
-                <w:rFonts w:cs="Arial"/>
-              </w:rPr>
-            </w:pPr>
-          </w:p>
-        </w:tc>
-        <w:tc>
-          <w:tcPr>
-            <w:tcW w:w="4037" w:type="dxa"/>
-          </w:tcPr>
+              <w:ind w:left="1734" w:hanging="1734"/>
+              <w:rPr>
+                <w:rFonts w:cs="Arial"/>
+              </w:rPr>
+            </w:pPr>
+          </w:p>
           <w:p>
             <w:pPr>
               <w:ind w:left="1734" w:hanging="1734"/>

</xml_diff>

<commit_message>
Ct 3083 improves to letter templates (#1308)
* CT-3083 Improvement for letter templates

* Minor change and fixed failed test spec
</commit_message>
<xml_diff>
--- a/lib/assets/ims001.docx
+++ b/lib/assets/ims001.docx
@@ -23,7 +23,7 @@
       </w:tblGrid>
       <w:tr>
         <w:trPr>
-          <w:trHeight w:val="3102"/>
+          <w:trHeight w:val="2269"/>
         </w:trPr>
         <w:tc>
           <w:tcPr>
@@ -272,12 +272,80 @@
               <w:autoSpaceDN w:val="0"/>
               <w:adjustRightInd w:val="0"/>
               <w:spacing w:line="220" w:lineRule="exact"/>
-              <w:jc w:val="right"/>
-              <w:rPr>
-                <w:rFonts w:cs="Arial"/>
-              </w:rPr>
-            </w:pPr>
-          </w:p>
+              <w:rPr>
+                <w:rFonts w:cs="Arial"/>
+                <w:lang w:val="de-DE"/>
+              </w:rPr>
+            </w:pPr>
+          </w:p>
+        </w:tc>
+      </w:tr>
+      <w:tr>
+        <w:tc>
+          <w:tcPr>
+            <w:tcW w:w="5387" w:type="dxa"/>
+          </w:tcPr>
+          <w:p>
+            <w:pPr>
+              <w:rPr>
+                <w:rFonts w:cs="Arial"/>
+              </w:rPr>
+            </w:pPr>
+            <w:r>
+              <w:rPr>
+                <w:rFonts w:cs="Arial"/>
+              </w:rPr>
+              <w:fldChar w:fldCharType="begin"/>
+            </w:r>
+            <w:r>
+              <w:rPr>
+                <w:rFonts w:cs="Arial"/>
+              </w:rPr>
+              <w:instrText xml:space="preserve"> MERGEFIELD =</w:instrText>
+            </w:r>
+            <w:r>
+              <w:rPr>
+                <w:rFonts w:cs="Arial"/>
+              </w:rPr>
+              <w:instrText>letter</w:instrText>
+            </w:r>
+            <w:r>
+              <w:rPr>
+                <w:rFonts w:cs="Arial"/>
+              </w:rPr>
+              <w:instrText>_address</w:instrText>
+            </w:r>
+            <w:r>
+              <w:rPr>
+                <w:rFonts w:cs="Arial"/>
+              </w:rPr>
+              <w:instrText xml:space="preserve"> \* MERGEFORMAT </w:instrText>
+            </w:r>
+            <w:r>
+              <w:rPr>
+                <w:rFonts w:cs="Arial"/>
+              </w:rPr>
+              <w:fldChar w:fldCharType="separate"/>
+            </w:r>
+            <w:r>
+              <w:rPr>
+                <w:rFonts w:cs="Arial"/>
+                <w:noProof/>
+              </w:rPr>
+              <w:t>«=letter_address»</w:t>
+            </w:r>
+            <w:r>
+              <w:rPr>
+                <w:rFonts w:cs="Arial"/>
+              </w:rPr>
+              <w:fldChar w:fldCharType="end"/>
+            </w:r>
+          </w:p>
+        </w:tc>
+        <w:tc>
+          <w:tcPr>
+            <w:tcW w:w="4037" w:type="dxa"/>
+          </w:tcPr>
           <w:p>
             <w:pPr>
               <w:overflowPunct w:val="0"/>
@@ -383,36 +451,12 @@
           </w:p>
           <w:p>
             <w:pPr>
-              <w:overflowPunct w:val="0"/>
-              <w:autoSpaceDE w:val="0"/>
-              <w:autoSpaceDN w:val="0"/>
-              <w:adjustRightInd w:val="0"/>
-              <w:spacing w:line="220" w:lineRule="exact"/>
-              <w:rPr>
-                <w:rFonts w:cs="Arial"/>
-                <w:lang w:val="de-DE"/>
-              </w:rPr>
-            </w:pPr>
-          </w:p>
-        </w:tc>
-      </w:tr>
-      <w:tr>
-        <w:tc>
-          <w:tcPr>
-            <w:tcW w:w="5387" w:type="dxa"/>
-          </w:tcPr>
-          <w:p>
-            <w:pPr>
-              <w:rPr>
-                <w:rFonts w:cs="Arial"/>
-              </w:rPr>
-            </w:pPr>
-          </w:p>
-        </w:tc>
-        <w:tc>
-          <w:tcPr>
-            <w:tcW w:w="4037" w:type="dxa"/>
-          </w:tcPr>
+              <w:ind w:left="1734" w:hanging="1734"/>
+              <w:rPr>
+                <w:rFonts w:cs="Arial"/>
+              </w:rPr>
+            </w:pPr>
+          </w:p>
           <w:p>
             <w:pPr>
               <w:ind w:left="1734" w:hanging="1734"/>

</xml_diff>

<commit_message>
Add "your reference" to word letter template
This is a change to the actual word docx template rather than the html
body content which is defined in the letter seeders.

To get this to work you have to add a new 'merge field' through the word
GUI and not just copy an existing reference in the doc as this won't be
picked up.

In the doc there are references like «=letter_address» which are merge
fields, if you copy paste this and just change the name it won't work.

You need to go to on word for Mac: insert > field, then select 'Mail
Merge' > 'MergeField' then in the input on the dialog that has
'MERGEFIELD' add '=name_of_your_new_merge_feild', so it looks like:

'MERGEFIELD =name_of_your_new_merge_feild'

then > click 'OK'.

Then save the doc.

You then pass the new param to the template_data hash passed to the
Sablon template in LettersController and it should render on the word doc download.

If you don't follow these steps it won't work...
</commit_message>
<xml_diff>
--- a/lib/assets/ims001.docx
+++ b/lib/assets/ims001.docx
@@ -486,19 +486,7 @@
               <w:rPr>
                 <w:rFonts w:cs="Arial"/>
               </w:rPr>
-              <w:instrText xml:space="preserve"> MERGEFIELD =values.</w:instrText>
-            </w:r>
-            <w:r>
-              <w:rPr>
-                <w:rFonts w:cs="Arial"/>
-              </w:rPr>
-              <w:instrText>third_party_reference</w:instrText>
-            </w:r>
-            <w:r>
-              <w:rPr>
-                <w:rFonts w:cs="Arial"/>
-              </w:rPr>
-              <w:instrText xml:space="preserve"> \* MERGEFORMAT </w:instrText>
+              <w:instrText xml:space="preserve"> MERGEFIELD =requester_reference \* MERGEFORMAT </w:instrText>
             </w:r>
             <w:r>
               <w:rPr>
@@ -511,35 +499,7 @@
                 <w:rFonts w:cs="Arial"/>
                 <w:noProof/>
               </w:rPr>
-              <w:t>«=</w:t>
-            </w:r>
-            <w:r>
-              <w:rPr>
-                <w:rFonts w:cs="Arial"/>
-                <w:noProof/>
-              </w:rPr>
-              <w:t>values</w:t>
-            </w:r>
-            <w:r>
-              <w:rPr>
-                <w:rFonts w:cs="Arial"/>
-                <w:noProof/>
-              </w:rPr>
-              <w:t>.</w:t>
-            </w:r>
-            <w:r>
-              <w:rPr>
-                <w:rFonts w:cs="Arial"/>
-                <w:noProof/>
-              </w:rPr>
-              <w:t>requester_reference</w:t>
-            </w:r>
-            <w:r>
-              <w:rPr>
-                <w:rFonts w:cs="Arial"/>
-                <w:noProof/>
-              </w:rPr>
-              <w:t>»</w:t>
+              <w:t>«=requester_reference»</w:t>
             </w:r>
             <w:r>
               <w:rPr>
@@ -547,13 +507,6 @@
               </w:rPr>
               <w:fldChar w:fldCharType="end"/>
             </w:r>
-          </w:p>
-          <w:p>
-            <w:pPr>
-              <w:rPr>
-                <w:rFonts w:cs="Arial"/>
-              </w:rPr>
-            </w:pPr>
           </w:p>
           <w:p>
             <w:pPr>

</xml_diff>

<commit_message>
Add "your reference" to word letter template (#1607)
This is a change to the actual word docx template rather than the html
body content which is defined in the letter seeders.

To get this to work you have to add a new 'merge field' through the word
GUI and not just copy an existing reference in the doc as this won't be
picked up.

In the doc there are references like «=letter_address» which are merge
fields, if you copy paste this and just change the name it won't work.

You need to go to on word for Mac: insert > field, then select 'Mail
Merge' > 'MergeField' then in the input on the dialog that has
'MERGEFIELD' add '=name_of_your_new_merge_feild', so it looks like:

'MERGEFIELD =name_of_your_new_merge_feild'

then > click 'OK'.

Then save the doc.

You then pass the new param to the template_data hash passed to the
Sablon template in LettersController and it should render on the word doc download.

If you don't follow these steps it won't work...
</commit_message>
<xml_diff>
--- a/lib/assets/ims001.docx
+++ b/lib/assets/ims001.docx
@@ -486,19 +486,7 @@
               <w:rPr>
                 <w:rFonts w:cs="Arial"/>
               </w:rPr>
-              <w:instrText xml:space="preserve"> MERGEFIELD =values.</w:instrText>
-            </w:r>
-            <w:r>
-              <w:rPr>
-                <w:rFonts w:cs="Arial"/>
-              </w:rPr>
-              <w:instrText>third_party_reference</w:instrText>
-            </w:r>
-            <w:r>
-              <w:rPr>
-                <w:rFonts w:cs="Arial"/>
-              </w:rPr>
-              <w:instrText xml:space="preserve"> \* MERGEFORMAT </w:instrText>
+              <w:instrText xml:space="preserve"> MERGEFIELD =requester_reference \* MERGEFORMAT </w:instrText>
             </w:r>
             <w:r>
               <w:rPr>
@@ -511,35 +499,7 @@
                 <w:rFonts w:cs="Arial"/>
                 <w:noProof/>
               </w:rPr>
-              <w:t>«=</w:t>
-            </w:r>
-            <w:r>
-              <w:rPr>
-                <w:rFonts w:cs="Arial"/>
-                <w:noProof/>
-              </w:rPr>
-              <w:t>values</w:t>
-            </w:r>
-            <w:r>
-              <w:rPr>
-                <w:rFonts w:cs="Arial"/>
-                <w:noProof/>
-              </w:rPr>
-              <w:t>.</w:t>
-            </w:r>
-            <w:r>
-              <w:rPr>
-                <w:rFonts w:cs="Arial"/>
-                <w:noProof/>
-              </w:rPr>
-              <w:t>requester_reference</w:t>
-            </w:r>
-            <w:r>
-              <w:rPr>
-                <w:rFonts w:cs="Arial"/>
-                <w:noProof/>
-              </w:rPr>
-              <w:t>»</w:t>
+              <w:t>«=requester_reference»</w:t>
             </w:r>
             <w:r>
               <w:rPr>
@@ -547,13 +507,6 @@
               </w:rPr>
               <w:fldChar w:fldCharType="end"/>
             </w:r>
-          </w:p>
-          <w:p>
-            <w:pPr>
-              <w:rPr>
-                <w:rFonts w:cs="Arial"/>
-              </w:rPr>
-            </w:pPr>
           </w:p>
           <w:p>
             <w:pPr>

</xml_diff>

<commit_message>
CT-3702 team name change for base letter template
</commit_message>
<xml_diff>
--- a/lib/assets/ims001.docx
+++ b/lib/assets/ims001.docx
@@ -127,7 +127,21 @@
                 <w:rFonts w:cs="Arial"/>
                 <w:color w:val="000000"/>
               </w:rPr>
-              <w:t>Information Operations Division</w:t>
+              <w:t xml:space="preserve">Information </w:t>
+            </w:r>
+            <w:r>
+              <w:rPr>
+                <w:rFonts w:cs="Arial"/>
+                <w:color w:val="000000"/>
+              </w:rPr>
+              <w:t>Services</w:t>
+            </w:r>
+            <w:r>
+              <w:rPr>
+                <w:rFonts w:cs="Arial"/>
+                <w:color w:val="000000"/>
+              </w:rPr>
+              <w:t xml:space="preserve"> Division</w:t>
             </w:r>
           </w:p>
           <w:p>

</xml_diff>

<commit_message>
CT-3702 team name change for base letter template (#1646)
</commit_message>
<xml_diff>
--- a/lib/assets/ims001.docx
+++ b/lib/assets/ims001.docx
@@ -127,7 +127,21 @@
                 <w:rFonts w:cs="Arial"/>
                 <w:color w:val="000000"/>
               </w:rPr>
-              <w:t>Information Operations Division</w:t>
+              <w:t xml:space="preserve">Information </w:t>
+            </w:r>
+            <w:r>
+              <w:rPr>
+                <w:rFonts w:cs="Arial"/>
+                <w:color w:val="000000"/>
+              </w:rPr>
+              <w:t>Services</w:t>
+            </w:r>
+            <w:r>
+              <w:rPr>
+                <w:rFonts w:cs="Arial"/>
+                <w:color w:val="000000"/>
+              </w:rPr>
+              <w:t xml:space="preserve"> Division</w:t>
             </w:r>
           </w:p>
           <w:p>

</xml_diff>

<commit_message>
CT-3729 More dispatch letters for complaints
</commit_message>
<xml_diff>
--- a/lib/assets/ims001.docx
+++ b/lib/assets/ims001.docx
@@ -5,7 +5,8 @@
     <w:tbl>
       <w:tblPr>
         <w:tblStyle w:val="TableGrid"/>
-        <w:tblW w:w="10060" w:type="dxa"/>
+        <w:tblW w:w="9966" w:type="dxa"/>
+        <w:tblInd w:w="-142" w:type="dxa"/>
         <w:tblBorders>
           <w:top w:val="none" w:sz="0" w:space="0" w:color="auto"/>
           <w:left w:val="none" w:sz="0" w:space="0" w:color="auto"/>
@@ -18,8 +19,8 @@
         <w:tblLook w:val="04A0" w:firstRow="1" w:lastRow="0" w:firstColumn="1" w:lastColumn="0" w:noHBand="0" w:noVBand="1"/>
       </w:tblPr>
       <w:tblGrid>
-        <w:gridCol w:w="5751"/>
-        <w:gridCol w:w="4309"/>
+        <w:gridCol w:w="5757"/>
+        <w:gridCol w:w="4209"/>
       </w:tblGrid>
       <w:tr>
         <w:trPr>
@@ -27,7 +28,7 @@
         </w:trPr>
         <w:tc>
           <w:tcPr>
-            <w:tcW w:w="5387" w:type="dxa"/>
+            <w:tcW w:w="5757" w:type="dxa"/>
           </w:tcPr>
           <w:p>
             <w:pPr>
@@ -92,7 +93,7 @@
         </w:tc>
         <w:tc>
           <w:tcPr>
-            <w:tcW w:w="4037" w:type="dxa"/>
+            <w:tcW w:w="4209" w:type="dxa"/>
           </w:tcPr>
           <w:p>
             <w:pPr>
@@ -295,9 +296,12 @@
         </w:tc>
       </w:tr>
       <w:tr>
+        <w:trPr>
+          <w:trHeight w:val="2022"/>
+        </w:trPr>
         <w:tc>
           <w:tcPr>
-            <w:tcW w:w="5387" w:type="dxa"/>
+            <w:tcW w:w="5757" w:type="dxa"/>
           </w:tcPr>
           <w:p>
             <w:pPr>
@@ -358,7 +362,7 @@
         </w:tc>
         <w:tc>
           <w:tcPr>
-            <w:tcW w:w="4037" w:type="dxa"/>
+            <w:tcW w:w="4209" w:type="dxa"/>
           </w:tcPr>
           <w:p>
             <w:pPr>
@@ -652,9 +656,12 @@
         </w:tc>
       </w:tr>
       <w:tr>
+        <w:trPr>
+          <w:trHeight w:val="235"/>
+        </w:trPr>
         <w:tc>
           <w:tcPr>
-            <w:tcW w:w="5387" w:type="dxa"/>
+            <w:tcW w:w="5757" w:type="dxa"/>
           </w:tcPr>
           <w:p>
             <w:pPr>
@@ -666,7 +673,7 @@
         </w:tc>
         <w:tc>
           <w:tcPr>
-            <w:tcW w:w="4037" w:type="dxa"/>
+            <w:tcW w:w="4209" w:type="dxa"/>
           </w:tcPr>
           <w:p>
             <w:pPr>

</xml_diff>

<commit_message>
CT-3729 More dispatch letters for complaints (#1665)
Co-authored-by: Will McBrien <william.mcbrien@digital.justice.gov.uk>
</commit_message>
<xml_diff>
--- a/lib/assets/ims001.docx
+++ b/lib/assets/ims001.docx
@@ -5,7 +5,8 @@
     <w:tbl>
       <w:tblPr>
         <w:tblStyle w:val="TableGrid"/>
-        <w:tblW w:w="10060" w:type="dxa"/>
+        <w:tblW w:w="9966" w:type="dxa"/>
+        <w:tblInd w:w="-142" w:type="dxa"/>
         <w:tblBorders>
           <w:top w:val="none" w:sz="0" w:space="0" w:color="auto"/>
           <w:left w:val="none" w:sz="0" w:space="0" w:color="auto"/>
@@ -18,8 +19,8 @@
         <w:tblLook w:val="04A0" w:firstRow="1" w:lastRow="0" w:firstColumn="1" w:lastColumn="0" w:noHBand="0" w:noVBand="1"/>
       </w:tblPr>
       <w:tblGrid>
-        <w:gridCol w:w="5751"/>
-        <w:gridCol w:w="4309"/>
+        <w:gridCol w:w="5757"/>
+        <w:gridCol w:w="4209"/>
       </w:tblGrid>
       <w:tr>
         <w:trPr>
@@ -27,7 +28,7 @@
         </w:trPr>
         <w:tc>
           <w:tcPr>
-            <w:tcW w:w="5387" w:type="dxa"/>
+            <w:tcW w:w="5757" w:type="dxa"/>
           </w:tcPr>
           <w:p>
             <w:pPr>
@@ -92,7 +93,7 @@
         </w:tc>
         <w:tc>
           <w:tcPr>
-            <w:tcW w:w="4037" w:type="dxa"/>
+            <w:tcW w:w="4209" w:type="dxa"/>
           </w:tcPr>
           <w:p>
             <w:pPr>
@@ -295,9 +296,12 @@
         </w:tc>
       </w:tr>
       <w:tr>
+        <w:trPr>
+          <w:trHeight w:val="2022"/>
+        </w:trPr>
         <w:tc>
           <w:tcPr>
-            <w:tcW w:w="5387" w:type="dxa"/>
+            <w:tcW w:w="5757" w:type="dxa"/>
           </w:tcPr>
           <w:p>
             <w:pPr>
@@ -358,7 +362,7 @@
         </w:tc>
         <w:tc>
           <w:tcPr>
-            <w:tcW w:w="4037" w:type="dxa"/>
+            <w:tcW w:w="4209" w:type="dxa"/>
           </w:tcPr>
           <w:p>
             <w:pPr>
@@ -652,9 +656,12 @@
         </w:tc>
       </w:tr>
       <w:tr>
+        <w:trPr>
+          <w:trHeight w:val="235"/>
+        </w:trPr>
         <w:tc>
           <w:tcPr>
-            <w:tcW w:w="5387" w:type="dxa"/>
+            <w:tcW w:w="5757" w:type="dxa"/>
           </w:tcPr>
           <w:p>
             <w:pPr>
@@ -666,7 +673,7 @@
         </w:tc>
         <w:tc>
           <w:tcPr>
-            <w:tcW w:w="4037" w:type="dxa"/>
+            <w:tcW w:w="4209" w:type="dxa"/>
           </w:tcPr>
           <w:p>
             <w:pPr>

</xml_diff>

<commit_message>
update tel number for SAR acknowledgement letter
</commit_message>
<xml_diff>
--- a/lib/assets/ims001.docx
+++ b/lib/assets/ims001.docx
@@ -1,6 +1,6 @@
 
 <file path=word/document.xml><?xml version="1.0" encoding="utf-8"?>
-<w:document xmlns:wpc="http://schemas.microsoft.com/office/word/2010/wordprocessingCanvas" xmlns:cx="http://schemas.microsoft.com/office/drawing/2014/chartex" xmlns:cx1="http://schemas.microsoft.com/office/drawing/2015/9/8/chartex" xmlns:cx2="http://schemas.microsoft.com/office/drawing/2015/10/21/chartex" xmlns:cx3="http://schemas.microsoft.com/office/drawing/2016/5/9/chartex" xmlns:cx4="http://schemas.microsoft.com/office/drawing/2016/5/10/chartex" xmlns:cx5="http://schemas.microsoft.com/office/drawing/2016/5/11/chartex" xmlns:cx6="http://schemas.microsoft.com/office/drawing/2016/5/12/chartex" xmlns:cx7="http://schemas.microsoft.com/office/drawing/2016/5/13/chartex" xmlns:cx8="http://schemas.microsoft.com/office/drawing/2016/5/14/chartex" xmlns:mc="http://schemas.openxmlformats.org/markup-compatibility/2006" xmlns:aink="http://schemas.microsoft.com/office/drawing/2016/ink" xmlns:am3d="http://schemas.microsoft.com/office/drawing/2017/model3d" xmlns:o="urn:schemas-microsoft-com:office:office" xmlns:r="http://schemas.openxmlformats.org/officeDocument/2006/relationships" xmlns:m="http://schemas.openxmlformats.org/officeDocument/2006/math" xmlns:v="urn:schemas-microsoft-com:vml" xmlns:wp14="http://schemas.microsoft.com/office/word/2010/wordprocessingDrawing" xmlns:wp="http://schemas.openxmlformats.org/drawingml/2006/wordprocessingDrawing" xmlns:w10="urn:schemas-microsoft-com:office:word" xmlns:w="http://schemas.openxmlformats.org/wordprocessingml/2006/main" xmlns:w14="http://schemas.microsoft.com/office/word/2010/wordml" xmlns:w15="http://schemas.microsoft.com/office/word/2012/wordml" xmlns:w16cex="http://schemas.microsoft.com/office/word/2018/wordml/cex" xmlns:w16cid="http://schemas.microsoft.com/office/word/2016/wordml/cid" xmlns:w16="http://schemas.microsoft.com/office/word/2018/wordml" xmlns:w16se="http://schemas.microsoft.com/office/word/2015/wordml/symex" xmlns:wpg="http://schemas.microsoft.com/office/word/2010/wordprocessingGroup" xmlns:wpi="http://schemas.microsoft.com/office/word/2010/wordprocessingInk" xmlns:wne="http://schemas.microsoft.com/office/word/2006/wordml" xmlns:wps="http://schemas.microsoft.com/office/word/2010/wordprocessingShape" mc:Ignorable="w14 w15 w16se w16cid w16 w16cex wp14">
+<w:document xmlns:wpc="http://schemas.microsoft.com/office/word/2010/wordprocessingCanvas" xmlns:cx="http://schemas.microsoft.com/office/drawing/2014/chartex" xmlns:cx1="http://schemas.microsoft.com/office/drawing/2015/9/8/chartex" xmlns:cx2="http://schemas.microsoft.com/office/drawing/2015/10/21/chartex" xmlns:cx3="http://schemas.microsoft.com/office/drawing/2016/5/9/chartex" xmlns:cx4="http://schemas.microsoft.com/office/drawing/2016/5/10/chartex" xmlns:cx5="http://schemas.microsoft.com/office/drawing/2016/5/11/chartex" xmlns:cx6="http://schemas.microsoft.com/office/drawing/2016/5/12/chartex" xmlns:cx7="http://schemas.microsoft.com/office/drawing/2016/5/13/chartex" xmlns:cx8="http://schemas.microsoft.com/office/drawing/2016/5/14/chartex" xmlns:mc="http://schemas.openxmlformats.org/markup-compatibility/2006" xmlns:aink="http://schemas.microsoft.com/office/drawing/2016/ink" xmlns:am3d="http://schemas.microsoft.com/office/drawing/2017/model3d" xmlns:o="urn:schemas-microsoft-com:office:office" xmlns:oel="http://schemas.microsoft.com/office/2019/extlst" xmlns:r="http://schemas.openxmlformats.org/officeDocument/2006/relationships" xmlns:m="http://schemas.openxmlformats.org/officeDocument/2006/math" xmlns:v="urn:schemas-microsoft-com:vml" xmlns:wp14="http://schemas.microsoft.com/office/word/2010/wordprocessingDrawing" xmlns:wp="http://schemas.openxmlformats.org/drawingml/2006/wordprocessingDrawing" xmlns:w10="urn:schemas-microsoft-com:office:word" xmlns:w="http://schemas.openxmlformats.org/wordprocessingml/2006/main" xmlns:w14="http://schemas.microsoft.com/office/word/2010/wordml" xmlns:w15="http://schemas.microsoft.com/office/word/2012/wordml" xmlns:w16cex="http://schemas.microsoft.com/office/word/2018/wordml/cex" xmlns:w16cid="http://schemas.microsoft.com/office/word/2016/wordml/cid" xmlns:w16="http://schemas.microsoft.com/office/word/2018/wordml" xmlns:w16sdtdh="http://schemas.microsoft.com/office/word/2020/wordml/sdtdatahash" xmlns:w16se="http://schemas.microsoft.com/office/word/2015/wordml/symex" xmlns:wpg="http://schemas.microsoft.com/office/word/2010/wordprocessingGroup" xmlns:wpi="http://schemas.microsoft.com/office/word/2010/wordprocessingInk" xmlns:wne="http://schemas.microsoft.com/office/word/2006/wordml" xmlns:wps="http://schemas.microsoft.com/office/word/2010/wordprocessingShape" mc:Ignorable="w14 w15 w16se w16cid w16 w16cex w16sdtdh wp14">
   <w:body>
     <w:tbl>
       <w:tblPr>
@@ -389,7 +389,14 @@
                 <w:rFonts w:cs="Arial"/>
                 <w:lang w:val="de-DE"/>
               </w:rPr>
-              <w:t xml:space="preserve"> 01283 496066</w:t>
+              <w:t xml:space="preserve"> </w:t>
+            </w:r>
+            <w:r>
+              <w:rPr>
+                <w:rFonts w:cs="Arial"/>
+                <w:lang w:val="de-DE"/>
+              </w:rPr>
+              <w:t>01283 496 136</w:t>
             </w:r>
           </w:p>
           <w:p>
@@ -748,7 +755,7 @@
 </file>
 
 <file path=word/styles.xml><?xml version="1.0" encoding="utf-8"?>
-<w:styles xmlns:mc="http://schemas.openxmlformats.org/markup-compatibility/2006" xmlns:r="http://schemas.openxmlformats.org/officeDocument/2006/relationships" xmlns:w="http://schemas.openxmlformats.org/wordprocessingml/2006/main" xmlns:w14="http://schemas.microsoft.com/office/word/2010/wordml" xmlns:w15="http://schemas.microsoft.com/office/word/2012/wordml" xmlns:w16cex="http://schemas.microsoft.com/office/word/2018/wordml/cex" xmlns:w16cid="http://schemas.microsoft.com/office/word/2016/wordml/cid" xmlns:w16="http://schemas.microsoft.com/office/word/2018/wordml" xmlns:w16se="http://schemas.microsoft.com/office/word/2015/wordml/symex" mc:Ignorable="w14 w15 w16se w16cid w16 w16cex">
+<w:styles xmlns:mc="http://schemas.openxmlformats.org/markup-compatibility/2006" xmlns:r="http://schemas.openxmlformats.org/officeDocument/2006/relationships" xmlns:w="http://schemas.openxmlformats.org/wordprocessingml/2006/main" xmlns:w14="http://schemas.microsoft.com/office/word/2010/wordml" xmlns:w15="http://schemas.microsoft.com/office/word/2012/wordml" xmlns:w16cex="http://schemas.microsoft.com/office/word/2018/wordml/cex" xmlns:w16cid="http://schemas.microsoft.com/office/word/2016/wordml/cid" xmlns:w16="http://schemas.microsoft.com/office/word/2018/wordml" xmlns:w16sdtdh="http://schemas.microsoft.com/office/word/2020/wordml/sdtdatahash" xmlns:w16se="http://schemas.microsoft.com/office/word/2015/wordml/symex" mc:Ignorable="w14 w15 w16se w16cid w16 w16cex w16sdtdh">
   <w:docDefaults>
     <w:rPrDefault>
       <w:rPr>

</xml_diff>

<commit_message>
Update telephone number on acknowledgement letters (#2244)
* update tel number for SAR acknowledgement letter

* update tel number on delivery request form

* revert to original number
</commit_message>
<xml_diff>
--- a/lib/assets/ims001.docx
+++ b/lib/assets/ims001.docx
@@ -1,6 +1,6 @@
 
 <file path=word/document.xml><?xml version="1.0" encoding="utf-8"?>
-<w:document xmlns:wpc="http://schemas.microsoft.com/office/word/2010/wordprocessingCanvas" xmlns:cx="http://schemas.microsoft.com/office/drawing/2014/chartex" xmlns:cx1="http://schemas.microsoft.com/office/drawing/2015/9/8/chartex" xmlns:cx2="http://schemas.microsoft.com/office/drawing/2015/10/21/chartex" xmlns:cx3="http://schemas.microsoft.com/office/drawing/2016/5/9/chartex" xmlns:cx4="http://schemas.microsoft.com/office/drawing/2016/5/10/chartex" xmlns:cx5="http://schemas.microsoft.com/office/drawing/2016/5/11/chartex" xmlns:cx6="http://schemas.microsoft.com/office/drawing/2016/5/12/chartex" xmlns:cx7="http://schemas.microsoft.com/office/drawing/2016/5/13/chartex" xmlns:cx8="http://schemas.microsoft.com/office/drawing/2016/5/14/chartex" xmlns:mc="http://schemas.openxmlformats.org/markup-compatibility/2006" xmlns:aink="http://schemas.microsoft.com/office/drawing/2016/ink" xmlns:am3d="http://schemas.microsoft.com/office/drawing/2017/model3d" xmlns:o="urn:schemas-microsoft-com:office:office" xmlns:r="http://schemas.openxmlformats.org/officeDocument/2006/relationships" xmlns:m="http://schemas.openxmlformats.org/officeDocument/2006/math" xmlns:v="urn:schemas-microsoft-com:vml" xmlns:wp14="http://schemas.microsoft.com/office/word/2010/wordprocessingDrawing" xmlns:wp="http://schemas.openxmlformats.org/drawingml/2006/wordprocessingDrawing" xmlns:w10="urn:schemas-microsoft-com:office:word" xmlns:w="http://schemas.openxmlformats.org/wordprocessingml/2006/main" xmlns:w14="http://schemas.microsoft.com/office/word/2010/wordml" xmlns:w15="http://schemas.microsoft.com/office/word/2012/wordml" xmlns:w16cex="http://schemas.microsoft.com/office/word/2018/wordml/cex" xmlns:w16cid="http://schemas.microsoft.com/office/word/2016/wordml/cid" xmlns:w16="http://schemas.microsoft.com/office/word/2018/wordml" xmlns:w16se="http://schemas.microsoft.com/office/word/2015/wordml/symex" xmlns:wpg="http://schemas.microsoft.com/office/word/2010/wordprocessingGroup" xmlns:wpi="http://schemas.microsoft.com/office/word/2010/wordprocessingInk" xmlns:wne="http://schemas.microsoft.com/office/word/2006/wordml" xmlns:wps="http://schemas.microsoft.com/office/word/2010/wordprocessingShape" mc:Ignorable="w14 w15 w16se w16cid w16 w16cex wp14">
+<w:document xmlns:wpc="http://schemas.microsoft.com/office/word/2010/wordprocessingCanvas" xmlns:cx="http://schemas.microsoft.com/office/drawing/2014/chartex" xmlns:cx1="http://schemas.microsoft.com/office/drawing/2015/9/8/chartex" xmlns:cx2="http://schemas.microsoft.com/office/drawing/2015/10/21/chartex" xmlns:cx3="http://schemas.microsoft.com/office/drawing/2016/5/9/chartex" xmlns:cx4="http://schemas.microsoft.com/office/drawing/2016/5/10/chartex" xmlns:cx5="http://schemas.microsoft.com/office/drawing/2016/5/11/chartex" xmlns:cx6="http://schemas.microsoft.com/office/drawing/2016/5/12/chartex" xmlns:cx7="http://schemas.microsoft.com/office/drawing/2016/5/13/chartex" xmlns:cx8="http://schemas.microsoft.com/office/drawing/2016/5/14/chartex" xmlns:mc="http://schemas.openxmlformats.org/markup-compatibility/2006" xmlns:aink="http://schemas.microsoft.com/office/drawing/2016/ink" xmlns:am3d="http://schemas.microsoft.com/office/drawing/2017/model3d" xmlns:o="urn:schemas-microsoft-com:office:office" xmlns:oel="http://schemas.microsoft.com/office/2019/extlst" xmlns:r="http://schemas.openxmlformats.org/officeDocument/2006/relationships" xmlns:m="http://schemas.openxmlformats.org/officeDocument/2006/math" xmlns:v="urn:schemas-microsoft-com:vml" xmlns:wp14="http://schemas.microsoft.com/office/word/2010/wordprocessingDrawing" xmlns:wp="http://schemas.openxmlformats.org/drawingml/2006/wordprocessingDrawing" xmlns:w10="urn:schemas-microsoft-com:office:word" xmlns:w="http://schemas.openxmlformats.org/wordprocessingml/2006/main" xmlns:w14="http://schemas.microsoft.com/office/word/2010/wordml" xmlns:w15="http://schemas.microsoft.com/office/word/2012/wordml" xmlns:w16cex="http://schemas.microsoft.com/office/word/2018/wordml/cex" xmlns:w16cid="http://schemas.microsoft.com/office/word/2016/wordml/cid" xmlns:w16="http://schemas.microsoft.com/office/word/2018/wordml" xmlns:w16sdtdh="http://schemas.microsoft.com/office/word/2020/wordml/sdtdatahash" xmlns:w16se="http://schemas.microsoft.com/office/word/2015/wordml/symex" xmlns:wpg="http://schemas.microsoft.com/office/word/2010/wordprocessingGroup" xmlns:wpi="http://schemas.microsoft.com/office/word/2010/wordprocessingInk" xmlns:wne="http://schemas.microsoft.com/office/word/2006/wordml" xmlns:wps="http://schemas.microsoft.com/office/word/2010/wordprocessingShape" mc:Ignorable="w14 w15 w16se w16cid w16 w16cex w16sdtdh wp14">
   <w:body>
     <w:tbl>
       <w:tblPr>
@@ -389,7 +389,14 @@
                 <w:rFonts w:cs="Arial"/>
                 <w:lang w:val="de-DE"/>
               </w:rPr>
-              <w:t xml:space="preserve"> 01283 496066</w:t>
+              <w:t xml:space="preserve"> </w:t>
+            </w:r>
+            <w:r>
+              <w:rPr>
+                <w:rFonts w:cs="Arial"/>
+                <w:lang w:val="de-DE"/>
+              </w:rPr>
+              <w:t>01283 496 136</w:t>
             </w:r>
           </w:p>
           <w:p>
@@ -748,7 +755,7 @@
 </file>
 
 <file path=word/styles.xml><?xml version="1.0" encoding="utf-8"?>
-<w:styles xmlns:mc="http://schemas.openxmlformats.org/markup-compatibility/2006" xmlns:r="http://schemas.openxmlformats.org/officeDocument/2006/relationships" xmlns:w="http://schemas.openxmlformats.org/wordprocessingml/2006/main" xmlns:w14="http://schemas.microsoft.com/office/word/2010/wordml" xmlns:w15="http://schemas.microsoft.com/office/word/2012/wordml" xmlns:w16cex="http://schemas.microsoft.com/office/word/2018/wordml/cex" xmlns:w16cid="http://schemas.microsoft.com/office/word/2016/wordml/cid" xmlns:w16="http://schemas.microsoft.com/office/word/2018/wordml" xmlns:w16se="http://schemas.microsoft.com/office/word/2015/wordml/symex" mc:Ignorable="w14 w15 w16se w16cid w16 w16cex">
+<w:styles xmlns:mc="http://schemas.openxmlformats.org/markup-compatibility/2006" xmlns:r="http://schemas.openxmlformats.org/officeDocument/2006/relationships" xmlns:w="http://schemas.openxmlformats.org/wordprocessingml/2006/main" xmlns:w14="http://schemas.microsoft.com/office/word/2010/wordml" xmlns:w15="http://schemas.microsoft.com/office/word/2012/wordml" xmlns:w16cex="http://schemas.microsoft.com/office/word/2018/wordml/cex" xmlns:w16cid="http://schemas.microsoft.com/office/word/2016/wordml/cid" xmlns:w16="http://schemas.microsoft.com/office/word/2018/wordml" xmlns:w16sdtdh="http://schemas.microsoft.com/office/word/2020/wordml/sdtdatahash" xmlns:w16se="http://schemas.microsoft.com/office/word/2015/wordml/symex" mc:Ignorable="w14 w15 w16se w16cid w16 w16cex w16sdtdh">
   <w:docDefaults>
     <w:rPrDefault>
       <w:rPr>

</xml_diff>

<commit_message>
Add Mergefield for telephone number placeholder
</commit_message>
<xml_diff>
--- a/lib/assets/ims001.docx
+++ b/lib/assets/ims001.docx
@@ -396,7 +396,36 @@
                 <w:rFonts w:cs="Arial"/>
                 <w:lang w:val="de-DE"/>
               </w:rPr>
-              <w:t>01283 496 136</w:t>
+              <w:fldChar w:fldCharType="begin"/>
+            </w:r>
+            <w:r>
+              <w:rPr>
+                <w:rFonts w:cs="Arial"/>
+                <w:lang w:val="de-DE"/>
+              </w:rPr>
+              <w:instrText xml:space="preserve"> MERGEFIELD =telephone_number \* MERGEFORMAT </w:instrText>
+            </w:r>
+            <w:r>
+              <w:rPr>
+                <w:rFonts w:cs="Arial"/>
+                <w:lang w:val="de-DE"/>
+              </w:rPr>
+              <w:fldChar w:fldCharType="separate"/>
+            </w:r>
+            <w:r>
+              <w:rPr>
+                <w:rFonts w:cs="Arial"/>
+                <w:noProof/>
+                <w:lang w:val="de-DE"/>
+              </w:rPr>
+              <w:t>«=telephone_number»</w:t>
+            </w:r>
+            <w:r>
+              <w:rPr>
+                <w:rFonts w:cs="Arial"/>
+                <w:lang w:val="de-DE"/>
+              </w:rPr>
+              <w:fldChar w:fldCharType="end"/>
             </w:r>
           </w:p>
           <w:p>

</xml_diff>

<commit_message>
Add telephone number to dispatch template (#2250)
* add telephone number method

* add conditional to body

* remove conditional

* add tests

* Add Mergefield for telephone number placeholder

* amend context block  description

* move tel number method to Letter model, update tests

* Test logic for LetterTemplate

* Move to letter_template_spec

* fix formatting

* fix rubocop syntax error
</commit_message>
<xml_diff>
--- a/lib/assets/ims001.docx
+++ b/lib/assets/ims001.docx
@@ -396,7 +396,36 @@
                 <w:rFonts w:cs="Arial"/>
                 <w:lang w:val="de-DE"/>
               </w:rPr>
-              <w:t>01283 496 136</w:t>
+              <w:fldChar w:fldCharType="begin"/>
+            </w:r>
+            <w:r>
+              <w:rPr>
+                <w:rFonts w:cs="Arial"/>
+                <w:lang w:val="de-DE"/>
+              </w:rPr>
+              <w:instrText xml:space="preserve"> MERGEFIELD =telephone_number \* MERGEFORMAT </w:instrText>
+            </w:r>
+            <w:r>
+              <w:rPr>
+                <w:rFonts w:cs="Arial"/>
+                <w:lang w:val="de-DE"/>
+              </w:rPr>
+              <w:fldChar w:fldCharType="separate"/>
+            </w:r>
+            <w:r>
+              <w:rPr>
+                <w:rFonts w:cs="Arial"/>
+                <w:noProof/>
+                <w:lang w:val="de-DE"/>
+              </w:rPr>
+              <w:t>«=telephone_number»</w:t>
+            </w:r>
+            <w:r>
+              <w:rPr>
+                <w:rFonts w:cs="Arial"/>
+                <w:lang w:val="de-DE"/>
+              </w:rPr>
+              <w:fldChar w:fldCharType="end"/>
             </w:r>
           </w:p>
           <w:p>

</xml_diff>

<commit_message>
update crest a dynamic number
</commit_message>
<xml_diff>
--- a/lib/assets/ims001.docx
+++ b/lib/assets/ims001.docx
@@ -1,6 +1,6 @@
 
 <file path=word/document.xml><?xml version="1.0" encoding="utf-8"?>
-<w:document xmlns:wpc="http://schemas.microsoft.com/office/word/2010/wordprocessingCanvas" xmlns:cx="http://schemas.microsoft.com/office/drawing/2014/chartex" xmlns:cx1="http://schemas.microsoft.com/office/drawing/2015/9/8/chartex" xmlns:cx2="http://schemas.microsoft.com/office/drawing/2015/10/21/chartex" xmlns:cx3="http://schemas.microsoft.com/office/drawing/2016/5/9/chartex" xmlns:cx4="http://schemas.microsoft.com/office/drawing/2016/5/10/chartex" xmlns:cx5="http://schemas.microsoft.com/office/drawing/2016/5/11/chartex" xmlns:cx6="http://schemas.microsoft.com/office/drawing/2016/5/12/chartex" xmlns:cx7="http://schemas.microsoft.com/office/drawing/2016/5/13/chartex" xmlns:cx8="http://schemas.microsoft.com/office/drawing/2016/5/14/chartex" xmlns:mc="http://schemas.openxmlformats.org/markup-compatibility/2006" xmlns:aink="http://schemas.microsoft.com/office/drawing/2016/ink" xmlns:am3d="http://schemas.microsoft.com/office/drawing/2017/model3d" xmlns:o="urn:schemas-microsoft-com:office:office" xmlns:oel="http://schemas.microsoft.com/office/2019/extlst" xmlns:r="http://schemas.openxmlformats.org/officeDocument/2006/relationships" xmlns:m="http://schemas.openxmlformats.org/officeDocument/2006/math" xmlns:v="urn:schemas-microsoft-com:vml" xmlns:wp14="http://schemas.microsoft.com/office/word/2010/wordprocessingDrawing" xmlns:wp="http://schemas.openxmlformats.org/drawingml/2006/wordprocessingDrawing" xmlns:w10="urn:schemas-microsoft-com:office:word" xmlns:w="http://schemas.openxmlformats.org/wordprocessingml/2006/main" xmlns:w14="http://schemas.microsoft.com/office/word/2010/wordml" xmlns:w15="http://schemas.microsoft.com/office/word/2012/wordml" xmlns:w16cex="http://schemas.microsoft.com/office/word/2018/wordml/cex" xmlns:w16cid="http://schemas.microsoft.com/office/word/2016/wordml/cid" xmlns:w16="http://schemas.microsoft.com/office/word/2018/wordml" xmlns:w16sdtdh="http://schemas.microsoft.com/office/word/2020/wordml/sdtdatahash" xmlns:w16se="http://schemas.microsoft.com/office/word/2015/wordml/symex" xmlns:wpg="http://schemas.microsoft.com/office/word/2010/wordprocessingGroup" xmlns:wpi="http://schemas.microsoft.com/office/word/2010/wordprocessingInk" xmlns:wne="http://schemas.microsoft.com/office/word/2006/wordml" xmlns:wps="http://schemas.microsoft.com/office/word/2010/wordprocessingShape" mc:Ignorable="w14 w15 w16se w16cid w16 w16cex w16sdtdh wp14">
+<w:document xmlns:wpc="http://schemas.microsoft.com/office/word/2010/wordprocessingCanvas" xmlns:cx="http://schemas.microsoft.com/office/drawing/2014/chartex" xmlns:cx1="http://schemas.microsoft.com/office/drawing/2015/9/8/chartex" xmlns:cx2="http://schemas.microsoft.com/office/drawing/2015/10/21/chartex" xmlns:cx3="http://schemas.microsoft.com/office/drawing/2016/5/9/chartex" xmlns:cx4="http://schemas.microsoft.com/office/drawing/2016/5/10/chartex" xmlns:cx5="http://schemas.microsoft.com/office/drawing/2016/5/11/chartex" xmlns:cx6="http://schemas.microsoft.com/office/drawing/2016/5/12/chartex" xmlns:cx7="http://schemas.microsoft.com/office/drawing/2016/5/13/chartex" xmlns:cx8="http://schemas.microsoft.com/office/drawing/2016/5/14/chartex" xmlns:mc="http://schemas.openxmlformats.org/markup-compatibility/2006" xmlns:aink="http://schemas.microsoft.com/office/drawing/2016/ink" xmlns:am3d="http://schemas.microsoft.com/office/drawing/2017/model3d" xmlns:o="urn:schemas-microsoft-com:office:office" xmlns:oel="http://schemas.microsoft.com/office/2019/extlst" xmlns:r="http://schemas.openxmlformats.org/officeDocument/2006/relationships" xmlns:m="http://schemas.openxmlformats.org/officeDocument/2006/math" xmlns:v="urn:schemas-microsoft-com:vml" xmlns:wp14="http://schemas.microsoft.com/office/word/2010/wordprocessingDrawing" xmlns:wp="http://schemas.openxmlformats.org/drawingml/2006/wordprocessingDrawing" xmlns:w10="urn:schemas-microsoft-com:office:word" xmlns:w="http://schemas.openxmlformats.org/wordprocessingml/2006/main" xmlns:w14="http://schemas.microsoft.com/office/word/2010/wordml" xmlns:w15="http://schemas.microsoft.com/office/word/2012/wordml" xmlns:w16cex="http://schemas.microsoft.com/office/word/2018/wordml/cex" xmlns:w16cid="http://schemas.microsoft.com/office/word/2016/wordml/cid" xmlns:w16="http://schemas.microsoft.com/office/word/2018/wordml" xmlns:w16du="http://schemas.microsoft.com/office/word/2023/wordml/word16du" xmlns:w16sdtdh="http://schemas.microsoft.com/office/word/2020/wordml/sdtdatahash" xmlns:w16se="http://schemas.microsoft.com/office/word/2015/wordml/symex" xmlns:wpg="http://schemas.microsoft.com/office/word/2010/wordprocessingGroup" xmlns:wpi="http://schemas.microsoft.com/office/word/2010/wordprocessingInk" xmlns:wne="http://schemas.microsoft.com/office/word/2006/wordml" xmlns:wps="http://schemas.microsoft.com/office/word/2010/wordprocessingShape" mc:Ignorable="w14 w15 w16se w16cid w16 w16cex w16sdtdh w16du wp14">
   <w:body>
     <w:tbl>
       <w:tblPr>
@@ -41,10 +41,10 @@
                 <w:noProof/>
               </w:rPr>
               <w:drawing>
-                <wp:inline distT="0" distB="0" distL="0" distR="0" wp14:anchorId="1C1CF159" wp14:editId="28EFB9AB">
-                  <wp:extent cx="972000" cy="759600"/>
-                  <wp:effectExtent l="0" t="0" r="6350" b="2540"/>
-                  <wp:docPr id="2" name="Picture 2" descr="Ministry of Justice"/>
+                <wp:inline distT="0" distB="0" distL="0" distR="0" wp14:anchorId="1C1CF159" wp14:editId="0786D34B">
+                  <wp:extent cx="964107" cy="759600"/>
+                  <wp:effectExtent l="0" t="0" r="1270" b="2540"/>
+                  <wp:docPr id="2" name="Picture 2"/>
                   <wp:cNvGraphicFramePr>
                     <a:graphicFrameLocks xmlns:a="http://schemas.openxmlformats.org/drawingml/2006/main"/>
                   </wp:cNvGraphicFramePr>
@@ -52,7 +52,7 @@
                     <a:graphicData uri="http://schemas.openxmlformats.org/drawingml/2006/picture">
                       <pic:pic xmlns:pic="http://schemas.openxmlformats.org/drawingml/2006/picture">
                         <pic:nvPicPr>
-                          <pic:cNvPr id="0" name="Picture 1" descr="Ministry of Justice"/>
+                          <pic:cNvPr id="2" name="Picture 2"/>
                           <pic:cNvPicPr>
                             <a:picLocks/>
                           </pic:cNvPicPr>
@@ -65,7 +65,6 @@
                               </a:ext>
                             </a:extLst>
                           </a:blip>
-                          <a:srcRect/>
                           <a:stretch>
                             <a:fillRect/>
                           </a:stretch>
@@ -73,7 +72,7 @@
                         <pic:spPr bwMode="auto">
                           <a:xfrm>
                             <a:off x="0" y="0"/>
-                            <a:ext cx="972000" cy="759600"/>
+                            <a:ext cx="964107" cy="759600"/>
                           </a:xfrm>
                           <a:prstGeom prst="rect">
                             <a:avLst/>
@@ -784,7 +783,7 @@
 </file>
 
 <file path=word/styles.xml><?xml version="1.0" encoding="utf-8"?>
-<w:styles xmlns:mc="http://schemas.openxmlformats.org/markup-compatibility/2006" xmlns:r="http://schemas.openxmlformats.org/officeDocument/2006/relationships" xmlns:w="http://schemas.openxmlformats.org/wordprocessingml/2006/main" xmlns:w14="http://schemas.microsoft.com/office/word/2010/wordml" xmlns:w15="http://schemas.microsoft.com/office/word/2012/wordml" xmlns:w16cex="http://schemas.microsoft.com/office/word/2018/wordml/cex" xmlns:w16cid="http://schemas.microsoft.com/office/word/2016/wordml/cid" xmlns:w16="http://schemas.microsoft.com/office/word/2018/wordml" xmlns:w16sdtdh="http://schemas.microsoft.com/office/word/2020/wordml/sdtdatahash" xmlns:w16se="http://schemas.microsoft.com/office/word/2015/wordml/symex" mc:Ignorable="w14 w15 w16se w16cid w16 w16cex w16sdtdh">
+<w:styles xmlns:mc="http://schemas.openxmlformats.org/markup-compatibility/2006" xmlns:r="http://schemas.openxmlformats.org/officeDocument/2006/relationships" xmlns:w="http://schemas.openxmlformats.org/wordprocessingml/2006/main" xmlns:w14="http://schemas.microsoft.com/office/word/2010/wordml" xmlns:w15="http://schemas.microsoft.com/office/word/2012/wordml" xmlns:w16cex="http://schemas.microsoft.com/office/word/2018/wordml/cex" xmlns:w16cid="http://schemas.microsoft.com/office/word/2016/wordml/cid" xmlns:w16="http://schemas.microsoft.com/office/word/2018/wordml" xmlns:w16du="http://schemas.microsoft.com/office/word/2023/wordml/word16du" xmlns:w16sdtdh="http://schemas.microsoft.com/office/word/2020/wordml/sdtdatahash" xmlns:w16se="http://schemas.microsoft.com/office/word/2015/wordml/symex" mc:Ignorable="w14 w15 w16se w16cid w16 w16cex w16sdtdh w16du">
   <w:docDefaults>
     <w:rPrDefault>
       <w:rPr>

</xml_diff>

<commit_message>
update crest and dynamic number
</commit_message>
<xml_diff>
--- a/lib/assets/ims001.docx
+++ b/lib/assets/ims001.docx
@@ -1,6 +1,6 @@
 
 <file path=word/document.xml><?xml version="1.0" encoding="utf-8"?>
-<w:document xmlns:wpc="http://schemas.microsoft.com/office/word/2010/wordprocessingCanvas" xmlns:cx="http://schemas.microsoft.com/office/drawing/2014/chartex" xmlns:cx1="http://schemas.microsoft.com/office/drawing/2015/9/8/chartex" xmlns:cx2="http://schemas.microsoft.com/office/drawing/2015/10/21/chartex" xmlns:cx3="http://schemas.microsoft.com/office/drawing/2016/5/9/chartex" xmlns:cx4="http://schemas.microsoft.com/office/drawing/2016/5/10/chartex" xmlns:cx5="http://schemas.microsoft.com/office/drawing/2016/5/11/chartex" xmlns:cx6="http://schemas.microsoft.com/office/drawing/2016/5/12/chartex" xmlns:cx7="http://schemas.microsoft.com/office/drawing/2016/5/13/chartex" xmlns:cx8="http://schemas.microsoft.com/office/drawing/2016/5/14/chartex" xmlns:mc="http://schemas.openxmlformats.org/markup-compatibility/2006" xmlns:aink="http://schemas.microsoft.com/office/drawing/2016/ink" xmlns:am3d="http://schemas.microsoft.com/office/drawing/2017/model3d" xmlns:o="urn:schemas-microsoft-com:office:office" xmlns:oel="http://schemas.microsoft.com/office/2019/extlst" xmlns:r="http://schemas.openxmlformats.org/officeDocument/2006/relationships" xmlns:m="http://schemas.openxmlformats.org/officeDocument/2006/math" xmlns:v="urn:schemas-microsoft-com:vml" xmlns:wp14="http://schemas.microsoft.com/office/word/2010/wordprocessingDrawing" xmlns:wp="http://schemas.openxmlformats.org/drawingml/2006/wordprocessingDrawing" xmlns:w10="urn:schemas-microsoft-com:office:word" xmlns:w="http://schemas.openxmlformats.org/wordprocessingml/2006/main" xmlns:w14="http://schemas.microsoft.com/office/word/2010/wordml" xmlns:w15="http://schemas.microsoft.com/office/word/2012/wordml" xmlns:w16cex="http://schemas.microsoft.com/office/word/2018/wordml/cex" xmlns:w16cid="http://schemas.microsoft.com/office/word/2016/wordml/cid" xmlns:w16="http://schemas.microsoft.com/office/word/2018/wordml" xmlns:w16sdtdh="http://schemas.microsoft.com/office/word/2020/wordml/sdtdatahash" xmlns:w16se="http://schemas.microsoft.com/office/word/2015/wordml/symex" xmlns:wpg="http://schemas.microsoft.com/office/word/2010/wordprocessingGroup" xmlns:wpi="http://schemas.microsoft.com/office/word/2010/wordprocessingInk" xmlns:wne="http://schemas.microsoft.com/office/word/2006/wordml" xmlns:wps="http://schemas.microsoft.com/office/word/2010/wordprocessingShape" mc:Ignorable="w14 w15 w16se w16cid w16 w16cex w16sdtdh wp14">
+<w:document xmlns:wpc="http://schemas.microsoft.com/office/word/2010/wordprocessingCanvas" xmlns:cx="http://schemas.microsoft.com/office/drawing/2014/chartex" xmlns:cx1="http://schemas.microsoft.com/office/drawing/2015/9/8/chartex" xmlns:cx2="http://schemas.microsoft.com/office/drawing/2015/10/21/chartex" xmlns:cx3="http://schemas.microsoft.com/office/drawing/2016/5/9/chartex" xmlns:cx4="http://schemas.microsoft.com/office/drawing/2016/5/10/chartex" xmlns:cx5="http://schemas.microsoft.com/office/drawing/2016/5/11/chartex" xmlns:cx6="http://schemas.microsoft.com/office/drawing/2016/5/12/chartex" xmlns:cx7="http://schemas.microsoft.com/office/drawing/2016/5/13/chartex" xmlns:cx8="http://schemas.microsoft.com/office/drawing/2016/5/14/chartex" xmlns:mc="http://schemas.openxmlformats.org/markup-compatibility/2006" xmlns:aink="http://schemas.microsoft.com/office/drawing/2016/ink" xmlns:am3d="http://schemas.microsoft.com/office/drawing/2017/model3d" xmlns:o="urn:schemas-microsoft-com:office:office" xmlns:oel="http://schemas.microsoft.com/office/2019/extlst" xmlns:r="http://schemas.openxmlformats.org/officeDocument/2006/relationships" xmlns:m="http://schemas.openxmlformats.org/officeDocument/2006/math" xmlns:v="urn:schemas-microsoft-com:vml" xmlns:wp14="http://schemas.microsoft.com/office/word/2010/wordprocessingDrawing" xmlns:wp="http://schemas.openxmlformats.org/drawingml/2006/wordprocessingDrawing" xmlns:w10="urn:schemas-microsoft-com:office:word" xmlns:w="http://schemas.openxmlformats.org/wordprocessingml/2006/main" xmlns:w14="http://schemas.microsoft.com/office/word/2010/wordml" xmlns:w15="http://schemas.microsoft.com/office/word/2012/wordml" xmlns:w16cex="http://schemas.microsoft.com/office/word/2018/wordml/cex" xmlns:w16cid="http://schemas.microsoft.com/office/word/2016/wordml/cid" xmlns:w16="http://schemas.microsoft.com/office/word/2018/wordml" xmlns:w16du="http://schemas.microsoft.com/office/word/2023/wordml/word16du" xmlns:w16sdtdh="http://schemas.microsoft.com/office/word/2020/wordml/sdtdatahash" xmlns:w16se="http://schemas.microsoft.com/office/word/2015/wordml/symex" xmlns:wpg="http://schemas.microsoft.com/office/word/2010/wordprocessingGroup" xmlns:wpi="http://schemas.microsoft.com/office/word/2010/wordprocessingInk" xmlns:wne="http://schemas.microsoft.com/office/word/2006/wordml" xmlns:wps="http://schemas.microsoft.com/office/word/2010/wordprocessingShape" mc:Ignorable="w14 w15 w16se w16cid w16 w16cex w16sdtdh w16du wp14">
   <w:body>
     <w:tbl>
       <w:tblPr>
@@ -41,10 +41,10 @@
                 <w:noProof/>
               </w:rPr>
               <w:drawing>
-                <wp:inline distT="0" distB="0" distL="0" distR="0" wp14:anchorId="1C1CF159" wp14:editId="28EFB9AB">
-                  <wp:extent cx="972000" cy="759600"/>
-                  <wp:effectExtent l="0" t="0" r="6350" b="2540"/>
-                  <wp:docPr id="2" name="Picture 2" descr="Ministry of Justice"/>
+                <wp:inline distT="0" distB="0" distL="0" distR="0" wp14:anchorId="1C1CF159" wp14:editId="33E2BCD8">
+                  <wp:extent cx="964107" cy="759600"/>
+                  <wp:effectExtent l="0" t="0" r="1270" b="2540"/>
+                  <wp:docPr id="2" name="Picture 2"/>
                   <wp:cNvGraphicFramePr>
                     <a:graphicFrameLocks xmlns:a="http://schemas.openxmlformats.org/drawingml/2006/main"/>
                   </wp:cNvGraphicFramePr>
@@ -52,7 +52,7 @@
                     <a:graphicData uri="http://schemas.openxmlformats.org/drawingml/2006/picture">
                       <pic:pic xmlns:pic="http://schemas.openxmlformats.org/drawingml/2006/picture">
                         <pic:nvPicPr>
-                          <pic:cNvPr id="0" name="Picture 1" descr="Ministry of Justice"/>
+                          <pic:cNvPr id="2" name="Picture 2"/>
                           <pic:cNvPicPr>
                             <a:picLocks/>
                           </pic:cNvPicPr>
@@ -65,7 +65,6 @@
                               </a:ext>
                             </a:extLst>
                           </a:blip>
-                          <a:srcRect/>
                           <a:stretch>
                             <a:fillRect/>
                           </a:stretch>
@@ -73,7 +72,7 @@
                         <pic:spPr bwMode="auto">
                           <a:xfrm>
                             <a:off x="0" y="0"/>
-                            <a:ext cx="972000" cy="759600"/>
+                            <a:ext cx="964107" cy="759600"/>
                           </a:xfrm>
                           <a:prstGeom prst="rect">
                             <a:avLst/>
@@ -784,7 +783,7 @@
 </file>
 
 <file path=word/styles.xml><?xml version="1.0" encoding="utf-8"?>
-<w:styles xmlns:mc="http://schemas.openxmlformats.org/markup-compatibility/2006" xmlns:r="http://schemas.openxmlformats.org/officeDocument/2006/relationships" xmlns:w="http://schemas.openxmlformats.org/wordprocessingml/2006/main" xmlns:w14="http://schemas.microsoft.com/office/word/2010/wordml" xmlns:w15="http://schemas.microsoft.com/office/word/2012/wordml" xmlns:w16cex="http://schemas.microsoft.com/office/word/2018/wordml/cex" xmlns:w16cid="http://schemas.microsoft.com/office/word/2016/wordml/cid" xmlns:w16="http://schemas.microsoft.com/office/word/2018/wordml" xmlns:w16sdtdh="http://schemas.microsoft.com/office/word/2020/wordml/sdtdatahash" xmlns:w16se="http://schemas.microsoft.com/office/word/2015/wordml/symex" mc:Ignorable="w14 w15 w16se w16cid w16 w16cex w16sdtdh">
+<w:styles xmlns:mc="http://schemas.openxmlformats.org/markup-compatibility/2006" xmlns:r="http://schemas.openxmlformats.org/officeDocument/2006/relationships" xmlns:w="http://schemas.openxmlformats.org/wordprocessingml/2006/main" xmlns:w14="http://schemas.microsoft.com/office/word/2010/wordml" xmlns:w15="http://schemas.microsoft.com/office/word/2012/wordml" xmlns:w16cex="http://schemas.microsoft.com/office/word/2018/wordml/cex" xmlns:w16cid="http://schemas.microsoft.com/office/word/2016/wordml/cid" xmlns:w16="http://schemas.microsoft.com/office/word/2018/wordml" xmlns:w16du="http://schemas.microsoft.com/office/word/2023/wordml/word16du" xmlns:w16sdtdh="http://schemas.microsoft.com/office/word/2020/wordml/sdtdatahash" xmlns:w16se="http://schemas.microsoft.com/office/word/2015/wordml/symex" mc:Ignorable="w14 w15 w16se w16cid w16 w16cex w16sdtdh w16du">
   <w:docDefaults>
     <w:rPrDefault>
       <w:rPr>

</xml_diff>

<commit_message>
Update crest and dynamic number on templates (#2520)
</commit_message>
<xml_diff>
--- a/lib/assets/ims001.docx
+++ b/lib/assets/ims001.docx
@@ -1,6 +1,6 @@
 
 <file path=word/document.xml><?xml version="1.0" encoding="utf-8"?>
-<w:document xmlns:wpc="http://schemas.microsoft.com/office/word/2010/wordprocessingCanvas" xmlns:cx="http://schemas.microsoft.com/office/drawing/2014/chartex" xmlns:cx1="http://schemas.microsoft.com/office/drawing/2015/9/8/chartex" xmlns:cx2="http://schemas.microsoft.com/office/drawing/2015/10/21/chartex" xmlns:cx3="http://schemas.microsoft.com/office/drawing/2016/5/9/chartex" xmlns:cx4="http://schemas.microsoft.com/office/drawing/2016/5/10/chartex" xmlns:cx5="http://schemas.microsoft.com/office/drawing/2016/5/11/chartex" xmlns:cx6="http://schemas.microsoft.com/office/drawing/2016/5/12/chartex" xmlns:cx7="http://schemas.microsoft.com/office/drawing/2016/5/13/chartex" xmlns:cx8="http://schemas.microsoft.com/office/drawing/2016/5/14/chartex" xmlns:mc="http://schemas.openxmlformats.org/markup-compatibility/2006" xmlns:aink="http://schemas.microsoft.com/office/drawing/2016/ink" xmlns:am3d="http://schemas.microsoft.com/office/drawing/2017/model3d" xmlns:o="urn:schemas-microsoft-com:office:office" xmlns:oel="http://schemas.microsoft.com/office/2019/extlst" xmlns:r="http://schemas.openxmlformats.org/officeDocument/2006/relationships" xmlns:m="http://schemas.openxmlformats.org/officeDocument/2006/math" xmlns:v="urn:schemas-microsoft-com:vml" xmlns:wp14="http://schemas.microsoft.com/office/word/2010/wordprocessingDrawing" xmlns:wp="http://schemas.openxmlformats.org/drawingml/2006/wordprocessingDrawing" xmlns:w10="urn:schemas-microsoft-com:office:word" xmlns:w="http://schemas.openxmlformats.org/wordprocessingml/2006/main" xmlns:w14="http://schemas.microsoft.com/office/word/2010/wordml" xmlns:w15="http://schemas.microsoft.com/office/word/2012/wordml" xmlns:w16cex="http://schemas.microsoft.com/office/word/2018/wordml/cex" xmlns:w16cid="http://schemas.microsoft.com/office/word/2016/wordml/cid" xmlns:w16="http://schemas.microsoft.com/office/word/2018/wordml" xmlns:w16sdtdh="http://schemas.microsoft.com/office/word/2020/wordml/sdtdatahash" xmlns:w16se="http://schemas.microsoft.com/office/word/2015/wordml/symex" xmlns:wpg="http://schemas.microsoft.com/office/word/2010/wordprocessingGroup" xmlns:wpi="http://schemas.microsoft.com/office/word/2010/wordprocessingInk" xmlns:wne="http://schemas.microsoft.com/office/word/2006/wordml" xmlns:wps="http://schemas.microsoft.com/office/word/2010/wordprocessingShape" mc:Ignorable="w14 w15 w16se w16cid w16 w16cex w16sdtdh wp14">
+<w:document xmlns:wpc="http://schemas.microsoft.com/office/word/2010/wordprocessingCanvas" xmlns:cx="http://schemas.microsoft.com/office/drawing/2014/chartex" xmlns:cx1="http://schemas.microsoft.com/office/drawing/2015/9/8/chartex" xmlns:cx2="http://schemas.microsoft.com/office/drawing/2015/10/21/chartex" xmlns:cx3="http://schemas.microsoft.com/office/drawing/2016/5/9/chartex" xmlns:cx4="http://schemas.microsoft.com/office/drawing/2016/5/10/chartex" xmlns:cx5="http://schemas.microsoft.com/office/drawing/2016/5/11/chartex" xmlns:cx6="http://schemas.microsoft.com/office/drawing/2016/5/12/chartex" xmlns:cx7="http://schemas.microsoft.com/office/drawing/2016/5/13/chartex" xmlns:cx8="http://schemas.microsoft.com/office/drawing/2016/5/14/chartex" xmlns:mc="http://schemas.openxmlformats.org/markup-compatibility/2006" xmlns:aink="http://schemas.microsoft.com/office/drawing/2016/ink" xmlns:am3d="http://schemas.microsoft.com/office/drawing/2017/model3d" xmlns:o="urn:schemas-microsoft-com:office:office" xmlns:oel="http://schemas.microsoft.com/office/2019/extlst" xmlns:r="http://schemas.openxmlformats.org/officeDocument/2006/relationships" xmlns:m="http://schemas.openxmlformats.org/officeDocument/2006/math" xmlns:v="urn:schemas-microsoft-com:vml" xmlns:wp14="http://schemas.microsoft.com/office/word/2010/wordprocessingDrawing" xmlns:wp="http://schemas.openxmlformats.org/drawingml/2006/wordprocessingDrawing" xmlns:w10="urn:schemas-microsoft-com:office:word" xmlns:w="http://schemas.openxmlformats.org/wordprocessingml/2006/main" xmlns:w14="http://schemas.microsoft.com/office/word/2010/wordml" xmlns:w15="http://schemas.microsoft.com/office/word/2012/wordml" xmlns:w16cex="http://schemas.microsoft.com/office/word/2018/wordml/cex" xmlns:w16cid="http://schemas.microsoft.com/office/word/2016/wordml/cid" xmlns:w16="http://schemas.microsoft.com/office/word/2018/wordml" xmlns:w16du="http://schemas.microsoft.com/office/word/2023/wordml/word16du" xmlns:w16sdtdh="http://schemas.microsoft.com/office/word/2020/wordml/sdtdatahash" xmlns:w16se="http://schemas.microsoft.com/office/word/2015/wordml/symex" xmlns:wpg="http://schemas.microsoft.com/office/word/2010/wordprocessingGroup" xmlns:wpi="http://schemas.microsoft.com/office/word/2010/wordprocessingInk" xmlns:wne="http://schemas.microsoft.com/office/word/2006/wordml" xmlns:wps="http://schemas.microsoft.com/office/word/2010/wordprocessingShape" mc:Ignorable="w14 w15 w16se w16cid w16 w16cex w16sdtdh w16du wp14">
   <w:body>
     <w:tbl>
       <w:tblPr>
@@ -41,10 +41,10 @@
                 <w:noProof/>
               </w:rPr>
               <w:drawing>
-                <wp:inline distT="0" distB="0" distL="0" distR="0" wp14:anchorId="1C1CF159" wp14:editId="28EFB9AB">
-                  <wp:extent cx="972000" cy="759600"/>
-                  <wp:effectExtent l="0" t="0" r="6350" b="2540"/>
-                  <wp:docPr id="2" name="Picture 2" descr="Ministry of Justice"/>
+                <wp:inline distT="0" distB="0" distL="0" distR="0" wp14:anchorId="1C1CF159" wp14:editId="33E2BCD8">
+                  <wp:extent cx="964107" cy="759600"/>
+                  <wp:effectExtent l="0" t="0" r="1270" b="2540"/>
+                  <wp:docPr id="2" name="Picture 2"/>
                   <wp:cNvGraphicFramePr>
                     <a:graphicFrameLocks xmlns:a="http://schemas.openxmlformats.org/drawingml/2006/main"/>
                   </wp:cNvGraphicFramePr>
@@ -52,7 +52,7 @@
                     <a:graphicData uri="http://schemas.openxmlformats.org/drawingml/2006/picture">
                       <pic:pic xmlns:pic="http://schemas.openxmlformats.org/drawingml/2006/picture">
                         <pic:nvPicPr>
-                          <pic:cNvPr id="0" name="Picture 1" descr="Ministry of Justice"/>
+                          <pic:cNvPr id="2" name="Picture 2"/>
                           <pic:cNvPicPr>
                             <a:picLocks/>
                           </pic:cNvPicPr>
@@ -65,7 +65,6 @@
                               </a:ext>
                             </a:extLst>
                           </a:blip>
-                          <a:srcRect/>
                           <a:stretch>
                             <a:fillRect/>
                           </a:stretch>
@@ -73,7 +72,7 @@
                         <pic:spPr bwMode="auto">
                           <a:xfrm>
                             <a:off x="0" y="0"/>
-                            <a:ext cx="972000" cy="759600"/>
+                            <a:ext cx="964107" cy="759600"/>
                           </a:xfrm>
                           <a:prstGeom prst="rect">
                             <a:avLst/>
@@ -784,7 +783,7 @@
 </file>
 
 <file path=word/styles.xml><?xml version="1.0" encoding="utf-8"?>
-<w:styles xmlns:mc="http://schemas.openxmlformats.org/markup-compatibility/2006" xmlns:r="http://schemas.openxmlformats.org/officeDocument/2006/relationships" xmlns:w="http://schemas.openxmlformats.org/wordprocessingml/2006/main" xmlns:w14="http://schemas.microsoft.com/office/word/2010/wordml" xmlns:w15="http://schemas.microsoft.com/office/word/2012/wordml" xmlns:w16cex="http://schemas.microsoft.com/office/word/2018/wordml/cex" xmlns:w16cid="http://schemas.microsoft.com/office/word/2016/wordml/cid" xmlns:w16="http://schemas.microsoft.com/office/word/2018/wordml" xmlns:w16sdtdh="http://schemas.microsoft.com/office/word/2020/wordml/sdtdatahash" xmlns:w16se="http://schemas.microsoft.com/office/word/2015/wordml/symex" mc:Ignorable="w14 w15 w16se w16cid w16 w16cex w16sdtdh">
+<w:styles xmlns:mc="http://schemas.openxmlformats.org/markup-compatibility/2006" xmlns:r="http://schemas.openxmlformats.org/officeDocument/2006/relationships" xmlns:w="http://schemas.openxmlformats.org/wordprocessingml/2006/main" xmlns:w14="http://schemas.microsoft.com/office/word/2010/wordml" xmlns:w15="http://schemas.microsoft.com/office/word/2012/wordml" xmlns:w16cex="http://schemas.microsoft.com/office/word/2018/wordml/cex" xmlns:w16cid="http://schemas.microsoft.com/office/word/2016/wordml/cid" xmlns:w16="http://schemas.microsoft.com/office/word/2018/wordml" xmlns:w16du="http://schemas.microsoft.com/office/word/2023/wordml/word16du" xmlns:w16sdtdh="http://schemas.microsoft.com/office/word/2020/wordml/sdtdatahash" xmlns:w16se="http://schemas.microsoft.com/office/word/2015/wordml/symex" mc:Ignorable="w14 w15 w16se w16cid w16 w16cex w16sdtdh w16du">
   <w:docDefaults>
     <w:rPrDefault>
       <w:rPr>

</xml_diff>

<commit_message>
CDPT-3011 Fix letter text alignment issues. (#2659)
</commit_message>
<xml_diff>
--- a/lib/assets/ims001.docx
+++ b/lib/assets/ims001.docx
@@ -1,6 +1,6 @@
 
 <file path=word/document.xml><?xml version="1.0" encoding="utf-8"?>
-<w:document xmlns:wpc="http://schemas.microsoft.com/office/word/2010/wordprocessingCanvas" xmlns:cx="http://schemas.microsoft.com/office/drawing/2014/chartex" xmlns:cx1="http://schemas.microsoft.com/office/drawing/2015/9/8/chartex" xmlns:cx2="http://schemas.microsoft.com/office/drawing/2015/10/21/chartex" xmlns:cx3="http://schemas.microsoft.com/office/drawing/2016/5/9/chartex" xmlns:cx4="http://schemas.microsoft.com/office/drawing/2016/5/10/chartex" xmlns:cx5="http://schemas.microsoft.com/office/drawing/2016/5/11/chartex" xmlns:cx6="http://schemas.microsoft.com/office/drawing/2016/5/12/chartex" xmlns:cx7="http://schemas.microsoft.com/office/drawing/2016/5/13/chartex" xmlns:cx8="http://schemas.microsoft.com/office/drawing/2016/5/14/chartex" xmlns:mc="http://schemas.openxmlformats.org/markup-compatibility/2006" xmlns:aink="http://schemas.microsoft.com/office/drawing/2016/ink" xmlns:am3d="http://schemas.microsoft.com/office/drawing/2017/model3d" xmlns:o="urn:schemas-microsoft-com:office:office" xmlns:oel="http://schemas.microsoft.com/office/2019/extlst" xmlns:r="http://schemas.openxmlformats.org/officeDocument/2006/relationships" xmlns:m="http://schemas.openxmlformats.org/officeDocument/2006/math" xmlns:v="urn:schemas-microsoft-com:vml" xmlns:wp14="http://schemas.microsoft.com/office/word/2010/wordprocessingDrawing" xmlns:wp="http://schemas.openxmlformats.org/drawingml/2006/wordprocessingDrawing" xmlns:w10="urn:schemas-microsoft-com:office:word" xmlns:w="http://schemas.openxmlformats.org/wordprocessingml/2006/main" xmlns:w14="http://schemas.microsoft.com/office/word/2010/wordml" xmlns:w15="http://schemas.microsoft.com/office/word/2012/wordml" xmlns:w16cex="http://schemas.microsoft.com/office/word/2018/wordml/cex" xmlns:w16cid="http://schemas.microsoft.com/office/word/2016/wordml/cid" xmlns:w16="http://schemas.microsoft.com/office/word/2018/wordml" xmlns:w16du="http://schemas.microsoft.com/office/word/2023/wordml/word16du" xmlns:w16sdtdh="http://schemas.microsoft.com/office/word/2020/wordml/sdtdatahash" xmlns:w16se="http://schemas.microsoft.com/office/word/2015/wordml/symex" xmlns:wpg="http://schemas.microsoft.com/office/word/2010/wordprocessingGroup" xmlns:wpi="http://schemas.microsoft.com/office/word/2010/wordprocessingInk" xmlns:wne="http://schemas.microsoft.com/office/word/2006/wordml" xmlns:wps="http://schemas.microsoft.com/office/word/2010/wordprocessingShape" mc:Ignorable="w14 w15 w16se w16cid w16 w16cex w16sdtdh w16du wp14">
+<w:document xmlns:wpc="http://schemas.microsoft.com/office/word/2010/wordprocessingCanvas" xmlns:cx="http://schemas.microsoft.com/office/drawing/2014/chartex" xmlns:cx1="http://schemas.microsoft.com/office/drawing/2015/9/8/chartex" xmlns:cx2="http://schemas.microsoft.com/office/drawing/2015/10/21/chartex" xmlns:cx3="http://schemas.microsoft.com/office/drawing/2016/5/9/chartex" xmlns:cx4="http://schemas.microsoft.com/office/drawing/2016/5/10/chartex" xmlns:cx5="http://schemas.microsoft.com/office/drawing/2016/5/11/chartex" xmlns:cx6="http://schemas.microsoft.com/office/drawing/2016/5/12/chartex" xmlns:cx7="http://schemas.microsoft.com/office/drawing/2016/5/13/chartex" xmlns:cx8="http://schemas.microsoft.com/office/drawing/2016/5/14/chartex" xmlns:mc="http://schemas.openxmlformats.org/markup-compatibility/2006" xmlns:aink="http://schemas.microsoft.com/office/drawing/2016/ink" xmlns:am3d="http://schemas.microsoft.com/office/drawing/2017/model3d" xmlns:o="urn:schemas-microsoft-com:office:office" xmlns:oel="http://schemas.microsoft.com/office/2019/extlst" xmlns:r="http://schemas.openxmlformats.org/officeDocument/2006/relationships" xmlns:m="http://schemas.openxmlformats.org/officeDocument/2006/math" xmlns:v="urn:schemas-microsoft-com:vml" xmlns:wp14="http://schemas.microsoft.com/office/word/2010/wordprocessingDrawing" xmlns:wp="http://schemas.openxmlformats.org/drawingml/2006/wordprocessingDrawing" xmlns:w10="urn:schemas-microsoft-com:office:word" xmlns:w="http://schemas.openxmlformats.org/wordprocessingml/2006/main" xmlns:w14="http://schemas.microsoft.com/office/word/2010/wordml" xmlns:w15="http://schemas.microsoft.com/office/word/2012/wordml" xmlns:w16cex="http://schemas.microsoft.com/office/word/2018/wordml/cex" xmlns:w16cid="http://schemas.microsoft.com/office/word/2016/wordml/cid" xmlns:w16="http://schemas.microsoft.com/office/word/2018/wordml" xmlns:w16du="http://schemas.microsoft.com/office/word/2023/wordml/word16du" xmlns:w16sdtdh="http://schemas.microsoft.com/office/word/2020/wordml/sdtdatahash" xmlns:w16sdtfl="http://schemas.microsoft.com/office/word/2024/wordml/sdtformatlock" xmlns:w16se="http://schemas.microsoft.com/office/word/2015/wordml/symex" xmlns:wpg="http://schemas.microsoft.com/office/word/2010/wordprocessingGroup" xmlns:wpi="http://schemas.microsoft.com/office/word/2010/wordprocessingInk" xmlns:wne="http://schemas.microsoft.com/office/word/2006/wordml" xmlns:wps="http://schemas.microsoft.com/office/word/2010/wordprocessingShape" mc:Ignorable="w14 w15 w16se w16cid w16 w16cex w16sdtdh w16sdtfl w16du wp14">
   <w:body>
     <w:tbl>
       <w:tblPr>
@@ -648,13 +648,19 @@
               <w:rPr>
                 <w:rFonts w:cs="Arial"/>
               </w:rPr>
-              <w:t>Date:</w:t>
-            </w:r>
-            <w:r>
-              <w:rPr>
-                <w:rFonts w:cs="Arial"/>
-              </w:rPr>
-              <w:t xml:space="preserve">                  </w:t>
+              <w:t>Date</w:t>
+            </w:r>
+            <w:r>
+              <w:rPr>
+                <w:rFonts w:cs="Arial"/>
+              </w:rPr>
+              <w:t>:</w:t>
+            </w:r>
+            <w:r>
+              <w:rPr>
+                <w:rFonts w:cs="Arial"/>
+              </w:rPr>
+              <w:t xml:space="preserve"> </w:t>
             </w:r>
             <w:r>
               <w:rPr>
@@ -783,7 +789,7 @@
 </file>
 
 <file path=word/styles.xml><?xml version="1.0" encoding="utf-8"?>
-<w:styles xmlns:mc="http://schemas.openxmlformats.org/markup-compatibility/2006" xmlns:r="http://schemas.openxmlformats.org/officeDocument/2006/relationships" xmlns:w="http://schemas.openxmlformats.org/wordprocessingml/2006/main" xmlns:w14="http://schemas.microsoft.com/office/word/2010/wordml" xmlns:w15="http://schemas.microsoft.com/office/word/2012/wordml" xmlns:w16cex="http://schemas.microsoft.com/office/word/2018/wordml/cex" xmlns:w16cid="http://schemas.microsoft.com/office/word/2016/wordml/cid" xmlns:w16="http://schemas.microsoft.com/office/word/2018/wordml" xmlns:w16du="http://schemas.microsoft.com/office/word/2023/wordml/word16du" xmlns:w16sdtdh="http://schemas.microsoft.com/office/word/2020/wordml/sdtdatahash" xmlns:w16se="http://schemas.microsoft.com/office/word/2015/wordml/symex" mc:Ignorable="w14 w15 w16se w16cid w16 w16cex w16sdtdh w16du">
+<w:styles xmlns:mc="http://schemas.openxmlformats.org/markup-compatibility/2006" xmlns:r="http://schemas.openxmlformats.org/officeDocument/2006/relationships" xmlns:w="http://schemas.openxmlformats.org/wordprocessingml/2006/main" xmlns:w14="http://schemas.microsoft.com/office/word/2010/wordml" xmlns:w15="http://schemas.microsoft.com/office/word/2012/wordml" xmlns:w16cex="http://schemas.microsoft.com/office/word/2018/wordml/cex" xmlns:w16cid="http://schemas.microsoft.com/office/word/2016/wordml/cid" xmlns:w16="http://schemas.microsoft.com/office/word/2018/wordml" xmlns:w16du="http://schemas.microsoft.com/office/word/2023/wordml/word16du" xmlns:w16sdtdh="http://schemas.microsoft.com/office/word/2020/wordml/sdtdatahash" xmlns:w16sdtfl="http://schemas.microsoft.com/office/word/2024/wordml/sdtformatlock" xmlns:w16se="http://schemas.microsoft.com/office/word/2015/wordml/symex" mc:Ignorable="w14 w15 w16se w16cid w16 w16cex w16sdtdh w16sdtfl w16du">
   <w:docDefaults>
     <w:rPrDefault>
       <w:rPr>

</xml_diff>